<commit_message>
first collaboration tool added to report
</commit_message>
<xml_diff>
--- a/Reports/GilbertoReport/Report.docx
+++ b/Reports/GilbertoReport/Report.docx
@@ -541,40 +541,14 @@
           <w:sz w:val="32"/>
           <w:szCs w:val="32"/>
         </w:rPr>
-        <w:t>A research based on finding a balance between  cost and benefit will point us to the best solution for the business. The list of prices listed below is charged per month.</w:t>
-      </w:r>
-    </w:p>
-    <w:p>
-      <w:pPr>
-        <w:jc w:val="both"/>
-        <w:rPr>
-          <w:b/>
-          <w:sz w:val="32"/>
-          <w:szCs w:val="32"/>
-        </w:rPr>
-      </w:pPr>
-      <w:r>
-        <w:rPr>
-          <w:sz w:val="32"/>
-          <w:szCs w:val="32"/>
-        </w:rPr>
-        <w:t xml:space="preserve">One of the most popular Cloud Services Providers is  </w:t>
-      </w:r>
-      <w:r>
-        <w:rPr>
-          <w:b/>
-          <w:sz w:val="32"/>
-          <w:szCs w:val="32"/>
-        </w:rPr>
-        <w:t>Amazon</w:t>
-      </w:r>
-      <w:r>
-        <w:rPr>
-          <w:b/>
-          <w:sz w:val="32"/>
-          <w:szCs w:val="32"/>
-        </w:rPr>
-        <w:t>:</w:t>
+        <w:t xml:space="preserve">A research based on finding a balance between  cost and benefit will point us to the best solution for the business. </w:t>
+      </w:r>
+      <w:r>
+        <w:rPr>
+          <w:sz w:val="32"/>
+          <w:szCs w:val="32"/>
+        </w:rPr>
+        <w:t>Amazon offer a wide range  of products, and on this research the EC2 product is the most suitable for our size business.</w:t>
       </w:r>
     </w:p>
     <w:p>
@@ -620,7 +594,7 @@
                     </pic:cNvPicPr>
                   </pic:nvPicPr>
                   <pic:blipFill>
-                    <a:blip r:embed="rId5">
+                    <a:blip r:embed="rId6">
                       <a:extLst>
                         <a:ext uri="{28A0092B-C50C-407E-A947-70E740481C1C}">
                           <a14:useLocalDpi xmlns:a14="http://schemas.microsoft.com/office/drawing/2010/main" val="0"/>
@@ -1094,6 +1068,28 @@
     </w:p>
     <w:p>
       <w:pPr>
+        <w:rPr>
+          <w:rFonts w:eastAsia="Times New Roman" w:cs="Times New Roman"/>
+          <w:color w:val="333333"/>
+          <w:sz w:val="32"/>
+          <w:szCs w:val="32"/>
+          <w:shd w:val="clear" w:color="auto" w:fill="FFFFFF"/>
+        </w:rPr>
+      </w:pPr>
+    </w:p>
+    <w:p>
+      <w:pPr>
+        <w:rPr>
+          <w:rFonts w:eastAsia="Times New Roman" w:cs="Times New Roman"/>
+          <w:color w:val="333333"/>
+          <w:sz w:val="32"/>
+          <w:szCs w:val="32"/>
+          <w:shd w:val="clear" w:color="auto" w:fill="FFFFFF"/>
+        </w:rPr>
+      </w:pPr>
+    </w:p>
+    <w:p>
+      <w:pPr>
         <w:jc w:val="center"/>
         <w:rPr>
           <w:rFonts w:eastAsia="Times New Roman" w:cs="Times New Roman"/>
@@ -1295,8 +1291,979 @@
           <w:szCs w:val="32"/>
         </w:rPr>
       </w:pPr>
+    </w:p>
+    <w:p>
+      <w:pPr>
+        <w:jc w:val="both"/>
+        <w:rPr>
+          <w:sz w:val="32"/>
+          <w:szCs w:val="32"/>
+        </w:rPr>
+      </w:pPr>
+    </w:p>
+    <w:p>
+      <w:pPr>
+        <w:jc w:val="center"/>
+        <w:rPr>
+          <w:b/>
+          <w:sz w:val="44"/>
+          <w:szCs w:val="44"/>
+        </w:rPr>
+      </w:pPr>
+      <w:r>
+        <w:rPr>
+          <w:b/>
+          <w:noProof/>
+          <w:sz w:val="44"/>
+          <w:szCs w:val="44"/>
+          <w:lang w:val="en-US"/>
+        </w:rPr>
+        <w:drawing>
+          <wp:inline distT="0" distB="0" distL="0" distR="0" wp14:anchorId="765C5AF3" wp14:editId="0BED55A9">
+            <wp:extent cx="938542" cy="437752"/>
+            <wp:effectExtent l="0" t="0" r="1270" b="0"/>
+            <wp:docPr id="2" name="Picture 2" descr="Macintosh HD:Users:gilbertocaobianco:Desktop:Screen Shot 2017-02-28 at 11.54.49.png"/>
+            <wp:cNvGraphicFramePr>
+              <a:graphicFrameLocks xmlns:a="http://schemas.openxmlformats.org/drawingml/2006/main" noChangeAspect="1"/>
+            </wp:cNvGraphicFramePr>
+            <a:graphic xmlns:a="http://schemas.openxmlformats.org/drawingml/2006/main">
+              <a:graphicData uri="http://schemas.openxmlformats.org/drawingml/2006/picture">
+                <pic:pic xmlns:pic="http://schemas.openxmlformats.org/drawingml/2006/picture">
+                  <pic:nvPicPr>
+                    <pic:cNvPr id="0" name="Picture 1" descr="Macintosh HD:Users:gilbertocaobianco:Desktop:Screen Shot 2017-02-28 at 11.54.49.png"/>
+                    <pic:cNvPicPr>
+                      <a:picLocks noChangeAspect="1" noChangeArrowheads="1"/>
+                    </pic:cNvPicPr>
+                  </pic:nvPicPr>
+                  <pic:blipFill>
+                    <a:blip r:embed="rId7">
+                      <a:extLst>
+                        <a:ext uri="{28A0092B-C50C-407E-A947-70E740481C1C}">
+                          <a14:useLocalDpi xmlns:a14="http://schemas.microsoft.com/office/drawing/2010/main" val="0"/>
+                        </a:ext>
+                      </a:extLst>
+                    </a:blip>
+                    <a:srcRect/>
+                    <a:stretch>
+                      <a:fillRect/>
+                    </a:stretch>
+                  </pic:blipFill>
+                  <pic:spPr bwMode="auto">
+                    <a:xfrm>
+                      <a:off x="0" y="0"/>
+                      <a:ext cx="940434" cy="438634"/>
+                    </a:xfrm>
+                    <a:prstGeom prst="rect">
+                      <a:avLst/>
+                    </a:prstGeom>
+                    <a:noFill/>
+                    <a:ln>
+                      <a:noFill/>
+                    </a:ln>
+                  </pic:spPr>
+                </pic:pic>
+              </a:graphicData>
+            </a:graphic>
+          </wp:inline>
+        </w:drawing>
+      </w:r>
+    </w:p>
+    <w:p>
+      <w:pPr>
+        <w:jc w:val="center"/>
+        <w:rPr>
+          <w:b/>
+          <w:sz w:val="44"/>
+          <w:szCs w:val="44"/>
+        </w:rPr>
+      </w:pPr>
+      <w:r>
+        <w:rPr>
+          <w:b/>
+          <w:sz w:val="44"/>
+          <w:szCs w:val="44"/>
+        </w:rPr>
+        <w:t>SLACK</w:t>
+      </w:r>
+    </w:p>
+    <w:p>
+      <w:pPr>
+        <w:jc w:val="both"/>
+        <w:rPr>
+          <w:b/>
+          <w:sz w:val="44"/>
+          <w:szCs w:val="44"/>
+        </w:rPr>
+      </w:pPr>
+    </w:p>
+    <w:p>
+      <w:pPr>
+        <w:jc w:val="both"/>
+        <w:rPr>
+          <w:rFonts w:eastAsia="Times New Roman" w:cs="Times New Roman"/>
+          <w:color w:val="333333"/>
+          <w:sz w:val="32"/>
+          <w:szCs w:val="32"/>
+          <w:shd w:val="clear" w:color="auto" w:fill="FFFFFF"/>
+        </w:rPr>
+      </w:pPr>
+      <w:r>
+        <w:rPr>
+          <w:rFonts w:eastAsia="Times New Roman" w:cs="Times New Roman"/>
+          <w:color w:val="333333"/>
+          <w:shd w:val="clear" w:color="auto" w:fill="FFFFFF"/>
+        </w:rPr>
+        <w:t xml:space="preserve"> </w:t>
+      </w:r>
+      <w:r>
+        <w:rPr>
+          <w:rFonts w:eastAsia="Times New Roman" w:cs="Times New Roman"/>
+          <w:color w:val="333333"/>
+          <w:sz w:val="32"/>
+          <w:szCs w:val="32"/>
+          <w:shd w:val="clear" w:color="auto" w:fill="FFFFFF"/>
+        </w:rPr>
+        <w:t xml:space="preserve">Slack is a cloud based </w:t>
+      </w:r>
+      <w:r>
+        <w:rPr>
+          <w:rFonts w:eastAsia="Times New Roman" w:cs="Times New Roman"/>
+          <w:color w:val="333333"/>
+          <w:sz w:val="32"/>
+          <w:szCs w:val="32"/>
+          <w:shd w:val="clear" w:color="auto" w:fill="FFFFFF"/>
+        </w:rPr>
+        <w:t xml:space="preserve"> instant messaging and collaboration </w:t>
+      </w:r>
+      <w:r>
+        <w:rPr>
+          <w:rFonts w:eastAsia="Times New Roman" w:cs="Times New Roman"/>
+          <w:color w:val="333333"/>
+          <w:sz w:val="32"/>
+          <w:szCs w:val="32"/>
+          <w:shd w:val="clear" w:color="auto" w:fill="FFFFFF"/>
+        </w:rPr>
+        <w:t>tool, where you can set up group channels, direct messages, share files. All contents in Slack is searchable and that means, files, people, and chats. Also supports a huge number of integrations services with products such as GitHub, Trello, Google Drive, DropBox, etc.</w:t>
+      </w:r>
+    </w:p>
+    <w:p>
+      <w:pPr>
+        <w:jc w:val="both"/>
+        <w:rPr>
+          <w:rFonts w:eastAsia="Times New Roman" w:cs="Times New Roman"/>
+          <w:color w:val="333333"/>
+          <w:sz w:val="32"/>
+          <w:szCs w:val="32"/>
+          <w:shd w:val="clear" w:color="auto" w:fill="FFFFFF"/>
+        </w:rPr>
+      </w:pPr>
+      <w:r>
+        <w:rPr>
+          <w:rFonts w:eastAsia="Times New Roman" w:cs="Times New Roman"/>
+          <w:color w:val="333333"/>
+          <w:sz w:val="32"/>
+          <w:szCs w:val="32"/>
+          <w:shd w:val="clear" w:color="auto" w:fill="FFFFFF"/>
+        </w:rPr>
+        <w:t>Initialy Slack was menat for organization communication, but now it has been more of a community plataform. Most of those communities are categorized by topic this specific group of people to discuss.</w:t>
+      </w:r>
+    </w:p>
+    <w:p>
+      <w:pPr>
+        <w:jc w:val="both"/>
+        <w:rPr>
+          <w:rFonts w:eastAsia="Times New Roman" w:cs="Times New Roman"/>
+          <w:color w:val="333333"/>
+          <w:sz w:val="32"/>
+          <w:szCs w:val="32"/>
+          <w:shd w:val="clear" w:color="auto" w:fill="FFFFFF"/>
+        </w:rPr>
+      </w:pPr>
+      <w:r>
+        <w:rPr>
+          <w:rFonts w:eastAsia="Times New Roman" w:cs="Times New Roman"/>
+          <w:color w:val="333333"/>
+          <w:sz w:val="32"/>
+          <w:szCs w:val="32"/>
+          <w:shd w:val="clear" w:color="auto" w:fill="FFFFFF"/>
+        </w:rPr>
+        <w:t>Slack has a free version and a paid version</w:t>
+      </w:r>
+      <w:r>
+        <w:rPr>
+          <w:rFonts w:eastAsia="Times New Roman" w:cs="Times New Roman"/>
+          <w:color w:val="333333"/>
+          <w:sz w:val="32"/>
+          <w:szCs w:val="32"/>
+          <w:shd w:val="clear" w:color="auto" w:fill="FFFFFF"/>
+        </w:rPr>
+        <w:t>(Standard and Plus)</w:t>
+      </w:r>
+      <w:r>
+        <w:rPr>
+          <w:rFonts w:eastAsia="Times New Roman" w:cs="Times New Roman"/>
+          <w:color w:val="333333"/>
+          <w:sz w:val="32"/>
+          <w:szCs w:val="32"/>
+          <w:shd w:val="clear" w:color="auto" w:fill="FFFFFF"/>
+        </w:rPr>
+        <w:t xml:space="preserve"> which offer few extra features.</w:t>
+      </w:r>
+    </w:p>
+    <w:p>
+      <w:pPr>
+        <w:jc w:val="both"/>
+        <w:rPr>
+          <w:rFonts w:eastAsia="Times New Roman" w:cs="Times New Roman"/>
+          <w:color w:val="333333"/>
+          <w:sz w:val="32"/>
+          <w:szCs w:val="32"/>
+          <w:shd w:val="clear" w:color="auto" w:fill="FFFFFF"/>
+        </w:rPr>
+      </w:pPr>
       <w:bookmarkStart w:id="1" w:name="_GoBack"/>
       <w:bookmarkEnd w:id="1"/>
+    </w:p>
+    <w:p>
+      <w:pPr>
+        <w:jc w:val="both"/>
+        <w:rPr>
+          <w:rFonts w:eastAsia="Times New Roman" w:cs="Times New Roman"/>
+          <w:b/>
+          <w:color w:val="333333"/>
+          <w:sz w:val="32"/>
+          <w:szCs w:val="32"/>
+          <w:shd w:val="clear" w:color="auto" w:fill="FFFFFF"/>
+        </w:rPr>
+      </w:pPr>
+      <w:r>
+        <w:rPr>
+          <w:rFonts w:eastAsia="Times New Roman" w:cs="Times New Roman"/>
+          <w:b/>
+          <w:color w:val="333333"/>
+          <w:sz w:val="32"/>
+          <w:szCs w:val="32"/>
+          <w:shd w:val="clear" w:color="auto" w:fill="FFFFFF"/>
+        </w:rPr>
+        <w:t>The free version includes:</w:t>
+      </w:r>
+    </w:p>
+    <w:p>
+      <w:pPr>
+        <w:pStyle w:val="ListParagraph"/>
+        <w:numPr>
+          <w:ilvl w:val="0"/>
+          <w:numId w:val="1"/>
+        </w:numPr>
+        <w:jc w:val="both"/>
+        <w:rPr>
+          <w:rFonts w:eastAsia="Times New Roman" w:cs="Times New Roman"/>
+          <w:color w:val="333333"/>
+          <w:sz w:val="32"/>
+          <w:szCs w:val="32"/>
+          <w:shd w:val="clear" w:color="auto" w:fill="FFFFFF"/>
+        </w:rPr>
+      </w:pPr>
+      <w:r>
+        <w:rPr>
+          <w:rFonts w:eastAsia="Times New Roman" w:cs="Times New Roman"/>
+          <w:color w:val="333333"/>
+          <w:sz w:val="32"/>
+          <w:szCs w:val="32"/>
+          <w:shd w:val="clear" w:color="auto" w:fill="FFFFFF"/>
+        </w:rPr>
+        <w:t>Two person video calls and voice.</w:t>
+      </w:r>
+    </w:p>
+    <w:p>
+      <w:pPr>
+        <w:pStyle w:val="ListParagraph"/>
+        <w:numPr>
+          <w:ilvl w:val="0"/>
+          <w:numId w:val="1"/>
+        </w:numPr>
+        <w:jc w:val="both"/>
+        <w:rPr>
+          <w:rFonts w:eastAsia="Times New Roman" w:cs="Times New Roman"/>
+          <w:color w:val="333333"/>
+          <w:sz w:val="32"/>
+          <w:szCs w:val="32"/>
+          <w:shd w:val="clear" w:color="auto" w:fill="FFFFFF"/>
+        </w:rPr>
+      </w:pPr>
+      <w:r>
+        <w:rPr>
+          <w:rFonts w:eastAsia="Times New Roman" w:cs="Times New Roman"/>
+          <w:color w:val="333333"/>
+          <w:sz w:val="32"/>
+          <w:szCs w:val="32"/>
+          <w:shd w:val="clear" w:color="auto" w:fill="FFFFFF"/>
+        </w:rPr>
+        <w:t>Two factor authentication</w:t>
+      </w:r>
+    </w:p>
+    <w:p>
+      <w:pPr>
+        <w:pStyle w:val="ListParagraph"/>
+        <w:numPr>
+          <w:ilvl w:val="0"/>
+          <w:numId w:val="1"/>
+        </w:numPr>
+        <w:jc w:val="both"/>
+        <w:rPr>
+          <w:rFonts w:eastAsia="Times New Roman" w:cs="Times New Roman"/>
+          <w:color w:val="333333"/>
+          <w:sz w:val="32"/>
+          <w:szCs w:val="32"/>
+          <w:shd w:val="clear" w:color="auto" w:fill="FFFFFF"/>
+        </w:rPr>
+      </w:pPr>
+      <w:r>
+        <w:rPr>
+          <w:rFonts w:eastAsia="Times New Roman" w:cs="Times New Roman"/>
+          <w:color w:val="333333"/>
+          <w:sz w:val="32"/>
+          <w:szCs w:val="32"/>
+          <w:shd w:val="clear" w:color="auto" w:fill="FFFFFF"/>
+        </w:rPr>
+        <w:t>Max of 10 app integrations</w:t>
+      </w:r>
+    </w:p>
+    <w:p>
+      <w:pPr>
+        <w:pStyle w:val="ListParagraph"/>
+        <w:numPr>
+          <w:ilvl w:val="0"/>
+          <w:numId w:val="1"/>
+        </w:numPr>
+        <w:jc w:val="both"/>
+        <w:rPr>
+          <w:rFonts w:eastAsia="Times New Roman" w:cs="Times New Roman"/>
+          <w:color w:val="333333"/>
+          <w:sz w:val="32"/>
+          <w:szCs w:val="32"/>
+          <w:shd w:val="clear" w:color="auto" w:fill="FFFFFF"/>
+        </w:rPr>
+      </w:pPr>
+      <w:r>
+        <w:rPr>
+          <w:rFonts w:eastAsia="Times New Roman" w:cs="Times New Roman"/>
+          <w:color w:val="333333"/>
+          <w:sz w:val="32"/>
+          <w:szCs w:val="32"/>
+          <w:shd w:val="clear" w:color="auto" w:fill="FFFFFF"/>
+        </w:rPr>
+        <w:t>Apps for IOS, Android, Mac&amp;Windows Desktop</w:t>
+      </w:r>
+    </w:p>
+    <w:p>
+      <w:pPr>
+        <w:pStyle w:val="ListParagraph"/>
+        <w:numPr>
+          <w:ilvl w:val="0"/>
+          <w:numId w:val="1"/>
+        </w:numPr>
+        <w:jc w:val="both"/>
+        <w:rPr>
+          <w:rFonts w:eastAsia="Times New Roman" w:cs="Times New Roman"/>
+          <w:color w:val="333333"/>
+          <w:sz w:val="32"/>
+          <w:szCs w:val="32"/>
+          <w:shd w:val="clear" w:color="auto" w:fill="FFFFFF"/>
+        </w:rPr>
+      </w:pPr>
+      <w:r>
+        <w:rPr>
+          <w:rFonts w:eastAsia="Times New Roman" w:cs="Times New Roman"/>
+          <w:color w:val="333333"/>
+          <w:sz w:val="32"/>
+          <w:szCs w:val="32"/>
+          <w:shd w:val="clear" w:color="auto" w:fill="FFFFFF"/>
+        </w:rPr>
+        <w:t>5GB of storage for the team.</w:t>
+      </w:r>
+    </w:p>
+    <w:p>
+      <w:pPr>
+        <w:pStyle w:val="ListParagraph"/>
+        <w:jc w:val="both"/>
+        <w:rPr>
+          <w:rFonts w:eastAsia="Times New Roman" w:cs="Times New Roman"/>
+          <w:color w:val="333333"/>
+          <w:sz w:val="32"/>
+          <w:szCs w:val="32"/>
+          <w:shd w:val="clear" w:color="auto" w:fill="FFFFFF"/>
+        </w:rPr>
+      </w:pPr>
+    </w:p>
+    <w:p>
+      <w:pPr>
+        <w:jc w:val="both"/>
+        <w:rPr>
+          <w:rFonts w:eastAsia="Times New Roman" w:cs="Times New Roman"/>
+          <w:b/>
+          <w:color w:val="333333"/>
+          <w:sz w:val="32"/>
+          <w:szCs w:val="32"/>
+          <w:shd w:val="clear" w:color="auto" w:fill="FFFFFF"/>
+        </w:rPr>
+      </w:pPr>
+      <w:r>
+        <w:rPr>
+          <w:rFonts w:eastAsia="Times New Roman" w:cs="Times New Roman"/>
+          <w:b/>
+          <w:color w:val="333333"/>
+          <w:sz w:val="32"/>
+          <w:szCs w:val="32"/>
+          <w:shd w:val="clear" w:color="auto" w:fill="FFFFFF"/>
+        </w:rPr>
+        <w:t>The</w:t>
+      </w:r>
+      <w:r>
+        <w:rPr>
+          <w:rFonts w:eastAsia="Times New Roman" w:cs="Times New Roman"/>
+          <w:b/>
+          <w:color w:val="333333"/>
+          <w:sz w:val="32"/>
+          <w:szCs w:val="32"/>
+          <w:shd w:val="clear" w:color="auto" w:fill="FFFFFF"/>
+        </w:rPr>
+        <w:t xml:space="preserve"> Standard version</w:t>
+      </w:r>
+      <w:r>
+        <w:rPr>
+          <w:rFonts w:eastAsia="Times New Roman" w:cs="Times New Roman"/>
+          <w:b/>
+          <w:color w:val="333333"/>
+          <w:sz w:val="32"/>
+          <w:szCs w:val="32"/>
+          <w:shd w:val="clear" w:color="auto" w:fill="FFFFFF"/>
+        </w:rPr>
+        <w:t>($8 per user monthly</w:t>
+      </w:r>
+      <w:r>
+        <w:rPr>
+          <w:rFonts w:eastAsia="Times New Roman" w:cs="Times New Roman"/>
+          <w:b/>
+          <w:color w:val="333333"/>
+          <w:sz w:val="32"/>
+          <w:szCs w:val="32"/>
+          <w:shd w:val="clear" w:color="auto" w:fill="FFFFFF"/>
+        </w:rPr>
+        <w:t>) includes:</w:t>
+      </w:r>
+    </w:p>
+    <w:p>
+      <w:pPr>
+        <w:jc w:val="both"/>
+        <w:rPr>
+          <w:rFonts w:eastAsia="Times New Roman" w:cs="Times New Roman"/>
+          <w:b/>
+          <w:color w:val="333333"/>
+          <w:sz w:val="32"/>
+          <w:szCs w:val="32"/>
+          <w:shd w:val="clear" w:color="auto" w:fill="FFFFFF"/>
+        </w:rPr>
+      </w:pPr>
+    </w:p>
+    <w:p>
+      <w:pPr>
+        <w:pStyle w:val="ListParagraph"/>
+        <w:numPr>
+          <w:ilvl w:val="0"/>
+          <w:numId w:val="1"/>
+        </w:numPr>
+        <w:jc w:val="both"/>
+        <w:rPr>
+          <w:rFonts w:eastAsia="Times New Roman" w:cs="Times New Roman"/>
+          <w:color w:val="333333"/>
+          <w:sz w:val="32"/>
+          <w:szCs w:val="32"/>
+          <w:shd w:val="clear" w:color="auto" w:fill="FFFFFF"/>
+        </w:rPr>
+      </w:pPr>
+      <w:r>
+        <w:rPr>
+          <w:rFonts w:eastAsia="Times New Roman" w:cs="Times New Roman"/>
+          <w:color w:val="333333"/>
+          <w:sz w:val="32"/>
+          <w:szCs w:val="32"/>
+          <w:shd w:val="clear" w:color="auto" w:fill="FFFFFF"/>
+        </w:rPr>
+        <w:t>Unlimited integrations with apps</w:t>
+      </w:r>
+    </w:p>
+    <w:p>
+      <w:pPr>
+        <w:pStyle w:val="ListParagraph"/>
+        <w:numPr>
+          <w:ilvl w:val="0"/>
+          <w:numId w:val="1"/>
+        </w:numPr>
+        <w:jc w:val="both"/>
+        <w:rPr>
+          <w:rFonts w:eastAsia="Times New Roman" w:cs="Times New Roman"/>
+          <w:color w:val="333333"/>
+          <w:sz w:val="32"/>
+          <w:szCs w:val="32"/>
+          <w:shd w:val="clear" w:color="auto" w:fill="FFFFFF"/>
+        </w:rPr>
+      </w:pPr>
+      <w:r>
+        <w:rPr>
+          <w:rFonts w:eastAsia="Times New Roman" w:cs="Times New Roman"/>
+          <w:color w:val="333333"/>
+          <w:sz w:val="32"/>
+          <w:szCs w:val="32"/>
+          <w:shd w:val="clear" w:color="auto" w:fill="FFFFFF"/>
+        </w:rPr>
+        <w:t>Guest access</w:t>
+      </w:r>
+    </w:p>
+    <w:p>
+      <w:pPr>
+        <w:pStyle w:val="ListParagraph"/>
+        <w:numPr>
+          <w:ilvl w:val="0"/>
+          <w:numId w:val="1"/>
+        </w:numPr>
+        <w:jc w:val="both"/>
+        <w:rPr>
+          <w:rFonts w:eastAsia="Times New Roman" w:cs="Times New Roman"/>
+          <w:color w:val="333333"/>
+          <w:sz w:val="32"/>
+          <w:szCs w:val="32"/>
+          <w:shd w:val="clear" w:color="auto" w:fill="FFFFFF"/>
+        </w:rPr>
+      </w:pPr>
+      <w:r>
+        <w:rPr>
+          <w:rFonts w:eastAsia="Times New Roman" w:cs="Times New Roman"/>
+          <w:color w:val="333333"/>
+          <w:sz w:val="32"/>
+          <w:szCs w:val="32"/>
+          <w:shd w:val="clear" w:color="auto" w:fill="FFFFFF"/>
+        </w:rPr>
+        <w:t>Mandatory two factor authentication</w:t>
+      </w:r>
+    </w:p>
+    <w:p>
+      <w:pPr>
+        <w:pStyle w:val="ListParagraph"/>
+        <w:numPr>
+          <w:ilvl w:val="0"/>
+          <w:numId w:val="1"/>
+        </w:numPr>
+        <w:jc w:val="both"/>
+        <w:rPr>
+          <w:rFonts w:eastAsia="Times New Roman" w:cs="Times New Roman"/>
+          <w:color w:val="333333"/>
+          <w:sz w:val="32"/>
+          <w:szCs w:val="32"/>
+          <w:shd w:val="clear" w:color="auto" w:fill="FFFFFF"/>
+        </w:rPr>
+      </w:pPr>
+      <w:r>
+        <w:rPr>
+          <w:rFonts w:eastAsia="Times New Roman" w:cs="Times New Roman"/>
+          <w:color w:val="333333"/>
+          <w:sz w:val="32"/>
+          <w:szCs w:val="32"/>
+          <w:shd w:val="clear" w:color="auto" w:fill="FFFFFF"/>
+        </w:rPr>
+        <w:t>Group voice and video calls</w:t>
+      </w:r>
+    </w:p>
+    <w:p>
+      <w:pPr>
+        <w:pStyle w:val="ListParagraph"/>
+        <w:numPr>
+          <w:ilvl w:val="0"/>
+          <w:numId w:val="1"/>
+        </w:numPr>
+        <w:jc w:val="both"/>
+        <w:rPr>
+          <w:rFonts w:eastAsia="Times New Roman" w:cs="Times New Roman"/>
+          <w:color w:val="333333"/>
+          <w:sz w:val="32"/>
+          <w:szCs w:val="32"/>
+          <w:shd w:val="clear" w:color="auto" w:fill="FFFFFF"/>
+        </w:rPr>
+      </w:pPr>
+      <w:r>
+        <w:rPr>
+          <w:rFonts w:eastAsia="Times New Roman" w:cs="Times New Roman"/>
+          <w:color w:val="333333"/>
+          <w:sz w:val="32"/>
+          <w:szCs w:val="32"/>
+          <w:shd w:val="clear" w:color="auto" w:fill="FFFFFF"/>
+        </w:rPr>
+        <w:t>Custom policies for files and messages</w:t>
+      </w:r>
+    </w:p>
+    <w:p>
+      <w:pPr>
+        <w:pStyle w:val="ListParagraph"/>
+        <w:numPr>
+          <w:ilvl w:val="0"/>
+          <w:numId w:val="1"/>
+        </w:numPr>
+        <w:jc w:val="both"/>
+        <w:rPr>
+          <w:rFonts w:eastAsia="Times New Roman" w:cs="Times New Roman"/>
+          <w:color w:val="333333"/>
+          <w:sz w:val="32"/>
+          <w:szCs w:val="32"/>
+          <w:shd w:val="clear" w:color="auto" w:fill="FFFFFF"/>
+        </w:rPr>
+      </w:pPr>
+      <w:r>
+        <w:rPr>
+          <w:rFonts w:eastAsia="Times New Roman" w:cs="Times New Roman"/>
+          <w:color w:val="333333"/>
+          <w:sz w:val="32"/>
+          <w:szCs w:val="32"/>
+          <w:shd w:val="clear" w:color="auto" w:fill="FFFFFF"/>
+        </w:rPr>
+        <w:t>Unlimited searchable message archives</w:t>
+      </w:r>
+    </w:p>
+    <w:p>
+      <w:pPr>
+        <w:pStyle w:val="ListParagraph"/>
+        <w:numPr>
+          <w:ilvl w:val="0"/>
+          <w:numId w:val="1"/>
+        </w:numPr>
+        <w:jc w:val="both"/>
+        <w:rPr>
+          <w:rFonts w:eastAsia="Times New Roman" w:cs="Times New Roman"/>
+          <w:color w:val="333333"/>
+          <w:sz w:val="32"/>
+          <w:szCs w:val="32"/>
+          <w:shd w:val="clear" w:color="auto" w:fill="FFFFFF"/>
+        </w:rPr>
+      </w:pPr>
+      <w:r>
+        <w:rPr>
+          <w:rFonts w:eastAsia="Times New Roman" w:cs="Times New Roman"/>
+          <w:color w:val="333333"/>
+          <w:sz w:val="32"/>
+          <w:szCs w:val="32"/>
+          <w:shd w:val="clear" w:color="auto" w:fill="FFFFFF"/>
+        </w:rPr>
+        <w:t>Priority Support</w:t>
+      </w:r>
+    </w:p>
+    <w:p>
+      <w:pPr>
+        <w:pStyle w:val="ListParagraph"/>
+        <w:numPr>
+          <w:ilvl w:val="0"/>
+          <w:numId w:val="1"/>
+        </w:numPr>
+        <w:jc w:val="both"/>
+        <w:rPr>
+          <w:rFonts w:eastAsia="Times New Roman" w:cs="Times New Roman"/>
+          <w:color w:val="333333"/>
+          <w:sz w:val="32"/>
+          <w:szCs w:val="32"/>
+          <w:shd w:val="clear" w:color="auto" w:fill="FFFFFF"/>
+        </w:rPr>
+      </w:pPr>
+      <w:r>
+        <w:rPr>
+          <w:rFonts w:eastAsia="Times New Roman" w:cs="Times New Roman"/>
+          <w:color w:val="333333"/>
+          <w:sz w:val="32"/>
+          <w:szCs w:val="32"/>
+          <w:shd w:val="clear" w:color="auto" w:fill="FFFFFF"/>
+        </w:rPr>
+        <w:t>10GB of storage per team</w:t>
+      </w:r>
+    </w:p>
+    <w:p>
+      <w:pPr>
+        <w:pStyle w:val="ListParagraph"/>
+        <w:numPr>
+          <w:ilvl w:val="0"/>
+          <w:numId w:val="1"/>
+        </w:numPr>
+        <w:jc w:val="both"/>
+        <w:rPr>
+          <w:rFonts w:eastAsia="Times New Roman" w:cs="Times New Roman"/>
+          <w:color w:val="333333"/>
+          <w:sz w:val="32"/>
+          <w:szCs w:val="32"/>
+          <w:shd w:val="clear" w:color="auto" w:fill="FFFFFF"/>
+        </w:rPr>
+      </w:pPr>
+      <w:r>
+        <w:rPr>
+          <w:rFonts w:eastAsia="Times New Roman" w:cs="Times New Roman"/>
+          <w:color w:val="333333"/>
+          <w:sz w:val="32"/>
+          <w:szCs w:val="32"/>
+          <w:shd w:val="clear" w:color="auto" w:fill="FFFFFF"/>
+        </w:rPr>
+        <w:t>Custom Profiles</w:t>
+      </w:r>
+    </w:p>
+    <w:p>
+      <w:pPr>
+        <w:jc w:val="both"/>
+        <w:rPr>
+          <w:rFonts w:eastAsia="Times New Roman" w:cs="Times New Roman"/>
+          <w:b/>
+          <w:color w:val="333333"/>
+          <w:sz w:val="32"/>
+          <w:szCs w:val="32"/>
+          <w:shd w:val="clear" w:color="auto" w:fill="FFFFFF"/>
+        </w:rPr>
+      </w:pPr>
+    </w:p>
+    <w:p>
+      <w:pPr>
+        <w:jc w:val="both"/>
+        <w:rPr>
+          <w:rFonts w:eastAsia="Times New Roman" w:cs="Times New Roman"/>
+          <w:b/>
+          <w:color w:val="333333"/>
+          <w:sz w:val="32"/>
+          <w:szCs w:val="32"/>
+          <w:shd w:val="clear" w:color="auto" w:fill="FFFFFF"/>
+        </w:rPr>
+      </w:pPr>
+      <w:r>
+        <w:rPr>
+          <w:rFonts w:eastAsia="Times New Roman" w:cs="Times New Roman"/>
+          <w:b/>
+          <w:color w:val="333333"/>
+          <w:sz w:val="32"/>
+          <w:szCs w:val="32"/>
+          <w:shd w:val="clear" w:color="auto" w:fill="FFFFFF"/>
+        </w:rPr>
+        <w:t>The Plus version($12.50 per user monthly) includes:</w:t>
+      </w:r>
+    </w:p>
+    <w:p>
+      <w:pPr>
+        <w:jc w:val="both"/>
+        <w:rPr>
+          <w:rFonts w:eastAsia="Times New Roman" w:cs="Times New Roman"/>
+          <w:b/>
+          <w:color w:val="333333"/>
+          <w:sz w:val="32"/>
+          <w:szCs w:val="32"/>
+          <w:shd w:val="clear" w:color="auto" w:fill="FFFFFF"/>
+        </w:rPr>
+      </w:pPr>
+    </w:p>
+    <w:p>
+      <w:pPr>
+        <w:pStyle w:val="ListParagraph"/>
+        <w:numPr>
+          <w:ilvl w:val="0"/>
+          <w:numId w:val="1"/>
+        </w:numPr>
+        <w:jc w:val="both"/>
+        <w:rPr>
+          <w:rFonts w:eastAsia="Times New Roman" w:cs="Times New Roman"/>
+          <w:color w:val="333333"/>
+          <w:sz w:val="32"/>
+          <w:szCs w:val="32"/>
+          <w:shd w:val="clear" w:color="auto" w:fill="FFFFFF"/>
+        </w:rPr>
+      </w:pPr>
+      <w:r>
+        <w:rPr>
+          <w:rFonts w:eastAsia="Times New Roman" w:cs="Times New Roman"/>
+          <w:color w:val="333333"/>
+          <w:sz w:val="32"/>
+          <w:szCs w:val="32"/>
+          <w:shd w:val="clear" w:color="auto" w:fill="FFFFFF"/>
+        </w:rPr>
+        <w:t>Compliance Export messages</w:t>
+      </w:r>
+    </w:p>
+    <w:p>
+      <w:pPr>
+        <w:pStyle w:val="ListParagraph"/>
+        <w:numPr>
+          <w:ilvl w:val="0"/>
+          <w:numId w:val="1"/>
+        </w:numPr>
+        <w:jc w:val="both"/>
+        <w:rPr>
+          <w:rFonts w:eastAsia="Times New Roman" w:cs="Times New Roman"/>
+          <w:color w:val="333333"/>
+          <w:sz w:val="32"/>
+          <w:szCs w:val="32"/>
+          <w:shd w:val="clear" w:color="auto" w:fill="FFFFFF"/>
+        </w:rPr>
+      </w:pPr>
+      <w:r>
+        <w:rPr>
+          <w:rFonts w:eastAsia="Times New Roman" w:cs="Times New Roman"/>
+          <w:color w:val="333333"/>
+          <w:sz w:val="32"/>
+          <w:szCs w:val="32"/>
+          <w:shd w:val="clear" w:color="auto" w:fill="FFFFFF"/>
+        </w:rPr>
+        <w:t>Support 24/7</w:t>
+      </w:r>
+    </w:p>
+    <w:p>
+      <w:pPr>
+        <w:pStyle w:val="ListParagraph"/>
+        <w:numPr>
+          <w:ilvl w:val="0"/>
+          <w:numId w:val="1"/>
+        </w:numPr>
+        <w:jc w:val="both"/>
+        <w:rPr>
+          <w:rFonts w:eastAsia="Times New Roman" w:cs="Times New Roman"/>
+          <w:color w:val="333333"/>
+          <w:sz w:val="32"/>
+          <w:szCs w:val="32"/>
+          <w:shd w:val="clear" w:color="auto" w:fill="FFFFFF"/>
+        </w:rPr>
+      </w:pPr>
+      <w:r>
+        <w:rPr>
+          <w:rFonts w:eastAsia="Times New Roman" w:cs="Times New Roman"/>
+          <w:color w:val="333333"/>
+          <w:sz w:val="32"/>
+          <w:szCs w:val="32"/>
+          <w:shd w:val="clear" w:color="auto" w:fill="FFFFFF"/>
+        </w:rPr>
+        <w:t>20GB of file storage per team</w:t>
+      </w:r>
+    </w:p>
+    <w:p>
+      <w:pPr>
+        <w:pStyle w:val="ListParagraph"/>
+        <w:numPr>
+          <w:ilvl w:val="0"/>
+          <w:numId w:val="1"/>
+        </w:numPr>
+        <w:jc w:val="both"/>
+        <w:rPr>
+          <w:rFonts w:eastAsia="Times New Roman" w:cs="Times New Roman"/>
+          <w:color w:val="333333"/>
+          <w:sz w:val="32"/>
+          <w:szCs w:val="32"/>
+          <w:shd w:val="clear" w:color="auto" w:fill="FFFFFF"/>
+        </w:rPr>
+      </w:pPr>
+      <w:r>
+        <w:rPr>
+          <w:rFonts w:eastAsia="Times New Roman" w:cs="Times New Roman"/>
+          <w:color w:val="333333"/>
+          <w:sz w:val="32"/>
+          <w:szCs w:val="32"/>
+          <w:shd w:val="clear" w:color="auto" w:fill="FFFFFF"/>
+        </w:rPr>
+        <w:t>User deprovisioning and provisioning</w:t>
+      </w:r>
+    </w:p>
+    <w:p>
+      <w:pPr>
+        <w:pStyle w:val="ListParagraph"/>
+        <w:numPr>
+          <w:ilvl w:val="0"/>
+          <w:numId w:val="1"/>
+        </w:numPr>
+        <w:jc w:val="both"/>
+        <w:rPr>
+          <w:rFonts w:eastAsia="Times New Roman" w:cs="Times New Roman"/>
+          <w:color w:val="333333"/>
+          <w:sz w:val="32"/>
+          <w:szCs w:val="32"/>
+          <w:shd w:val="clear" w:color="auto" w:fill="FFFFFF"/>
+        </w:rPr>
+      </w:pPr>
+      <w:r>
+        <w:rPr>
+          <w:rFonts w:eastAsia="Times New Roman" w:cs="Times New Roman"/>
+          <w:color w:val="333333"/>
+          <w:sz w:val="32"/>
+          <w:szCs w:val="32"/>
+          <w:shd w:val="clear" w:color="auto" w:fill="FFFFFF"/>
+        </w:rPr>
+        <w:t>SAML based single sign on</w:t>
+      </w:r>
+    </w:p>
+    <w:p>
+      <w:pPr>
+        <w:pStyle w:val="ListParagraph"/>
+        <w:numPr>
+          <w:ilvl w:val="0"/>
+          <w:numId w:val="1"/>
+        </w:numPr>
+        <w:jc w:val="both"/>
+        <w:rPr>
+          <w:rFonts w:eastAsia="Times New Roman" w:cs="Times New Roman"/>
+          <w:color w:val="333333"/>
+          <w:sz w:val="32"/>
+          <w:szCs w:val="32"/>
+          <w:shd w:val="clear" w:color="auto" w:fill="FFFFFF"/>
+        </w:rPr>
+      </w:pPr>
+      <w:r>
+        <w:rPr>
+          <w:rFonts w:eastAsia="Times New Roman" w:cs="Times New Roman"/>
+          <w:color w:val="333333"/>
+          <w:sz w:val="32"/>
+          <w:szCs w:val="32"/>
+          <w:shd w:val="clear" w:color="auto" w:fill="FFFFFF"/>
+        </w:rPr>
+        <w:t>Real time Active Directory sincronization with OneLogin, Centrify, Okta, and Ping Identity</w:t>
+      </w:r>
+    </w:p>
+    <w:p>
+      <w:pPr>
+        <w:pStyle w:val="ListParagraph"/>
+        <w:jc w:val="both"/>
+        <w:rPr>
+          <w:rFonts w:eastAsia="Times New Roman" w:cs="Times New Roman"/>
+          <w:color w:val="333333"/>
+          <w:sz w:val="32"/>
+          <w:szCs w:val="32"/>
+          <w:shd w:val="clear" w:color="auto" w:fill="FFFFFF"/>
+        </w:rPr>
+      </w:pPr>
+    </w:p>
+    <w:p>
+      <w:pPr>
+        <w:pStyle w:val="ListParagraph"/>
+        <w:jc w:val="both"/>
+        <w:rPr>
+          <w:rFonts w:eastAsia="Times New Roman" w:cs="Times New Roman"/>
+          <w:color w:val="333333"/>
+          <w:sz w:val="32"/>
+          <w:szCs w:val="32"/>
+          <w:shd w:val="clear" w:color="auto" w:fill="FFFFFF"/>
+        </w:rPr>
+      </w:pPr>
+    </w:p>
+    <w:p>
+      <w:pPr>
+        <w:jc w:val="both"/>
+        <w:rPr>
+          <w:sz w:val="32"/>
+          <w:szCs w:val="32"/>
+        </w:rPr>
+      </w:pPr>
+    </w:p>
+    <w:p>
+      <w:pPr>
+        <w:jc w:val="both"/>
+        <w:rPr>
+          <w:sz w:val="32"/>
+          <w:szCs w:val="32"/>
+        </w:rPr>
+      </w:pPr>
     </w:p>
     <w:sectPr>
       <w:pgSz w:w="11900" w:h="16840"/>
@@ -1306,6 +2273,126 @@
     </w:sectPr>
   </w:body>
 </w:document>
+</file>
+
+<file path=word/numbering.xml><?xml version="1.0" encoding="utf-8"?>
+<w:numbering xmlns:wpc="http://schemas.microsoft.com/office/word/2010/wordprocessingCanvas" xmlns:mo="http://schemas.microsoft.com/office/mac/office/2008/main" xmlns:mc="http://schemas.openxmlformats.org/markup-compatibility/2006" xmlns:mv="urn:schemas-microsoft-com:mac:vml" xmlns:o="urn:schemas-microsoft-com:office:office" xmlns:r="http://schemas.openxmlformats.org/officeDocument/2006/relationships" xmlns:m="http://schemas.openxmlformats.org/officeDocument/2006/math" xmlns:v="urn:schemas-microsoft-com:vml" xmlns:wp14="http://schemas.microsoft.com/office/word/2010/wordprocessingDrawing" xmlns:wp="http://schemas.openxmlformats.org/drawingml/2006/wordprocessingDrawing" xmlns:w10="urn:schemas-microsoft-com:office:word" xmlns:w="http://schemas.openxmlformats.org/wordprocessingml/2006/main" xmlns:w14="http://schemas.microsoft.com/office/word/2010/wordml" xmlns:wpg="http://schemas.microsoft.com/office/word/2010/wordprocessingGroup" xmlns:wpi="http://schemas.microsoft.com/office/word/2010/wordprocessingInk" xmlns:wne="http://schemas.microsoft.com/office/word/2006/wordml" xmlns:wps="http://schemas.microsoft.com/office/word/2010/wordprocessingShape" mc:Ignorable="w14 wp14">
+  <w:abstractNum w:abstractNumId="0">
+    <w:nsid w:val="580448CB"/>
+    <w:multiLevelType w:val="hybridMultilevel"/>
+    <w:tmpl w:val="8168FEEA"/>
+    <w:lvl w:ilvl="0" w:tplc="C38ED082">
+      <w:numFmt w:val="bullet"/>
+      <w:lvlText w:val="-"/>
+      <w:lvlJc w:val="left"/>
+      <w:pPr>
+        <w:ind w:left="720" w:hanging="360"/>
+      </w:pPr>
+      <w:rPr>
+        <w:rFonts w:ascii="Cambria" w:eastAsia="Times New Roman" w:hAnsi="Cambria" w:cs="Times New Roman" w:hint="default"/>
+      </w:rPr>
+    </w:lvl>
+    <w:lvl w:ilvl="1" w:tplc="04090003" w:tentative="1">
+      <w:start w:val="1"/>
+      <w:numFmt w:val="bullet"/>
+      <w:lvlText w:val="o"/>
+      <w:lvlJc w:val="left"/>
+      <w:pPr>
+        <w:ind w:left="1440" w:hanging="360"/>
+      </w:pPr>
+      <w:rPr>
+        <w:rFonts w:ascii="Courier New" w:hAnsi="Courier New" w:cs="Courier New" w:hint="default"/>
+      </w:rPr>
+    </w:lvl>
+    <w:lvl w:ilvl="2" w:tplc="04090005" w:tentative="1">
+      <w:start w:val="1"/>
+      <w:numFmt w:val="bullet"/>
+      <w:lvlText w:val=""/>
+      <w:lvlJc w:val="left"/>
+      <w:pPr>
+        <w:ind w:left="2160" w:hanging="360"/>
+      </w:pPr>
+      <w:rPr>
+        <w:rFonts w:ascii="Wingdings" w:hAnsi="Wingdings" w:hint="default"/>
+      </w:rPr>
+    </w:lvl>
+    <w:lvl w:ilvl="3" w:tplc="04090001" w:tentative="1">
+      <w:start w:val="1"/>
+      <w:numFmt w:val="bullet"/>
+      <w:lvlText w:val=""/>
+      <w:lvlJc w:val="left"/>
+      <w:pPr>
+        <w:ind w:left="2880" w:hanging="360"/>
+      </w:pPr>
+      <w:rPr>
+        <w:rFonts w:ascii="Symbol" w:hAnsi="Symbol" w:hint="default"/>
+      </w:rPr>
+    </w:lvl>
+    <w:lvl w:ilvl="4" w:tplc="04090003" w:tentative="1">
+      <w:start w:val="1"/>
+      <w:numFmt w:val="bullet"/>
+      <w:lvlText w:val="o"/>
+      <w:lvlJc w:val="left"/>
+      <w:pPr>
+        <w:ind w:left="3600" w:hanging="360"/>
+      </w:pPr>
+      <w:rPr>
+        <w:rFonts w:ascii="Courier New" w:hAnsi="Courier New" w:cs="Courier New" w:hint="default"/>
+      </w:rPr>
+    </w:lvl>
+    <w:lvl w:ilvl="5" w:tplc="04090005" w:tentative="1">
+      <w:start w:val="1"/>
+      <w:numFmt w:val="bullet"/>
+      <w:lvlText w:val=""/>
+      <w:lvlJc w:val="left"/>
+      <w:pPr>
+        <w:ind w:left="4320" w:hanging="360"/>
+      </w:pPr>
+      <w:rPr>
+        <w:rFonts w:ascii="Wingdings" w:hAnsi="Wingdings" w:hint="default"/>
+      </w:rPr>
+    </w:lvl>
+    <w:lvl w:ilvl="6" w:tplc="04090001" w:tentative="1">
+      <w:start w:val="1"/>
+      <w:numFmt w:val="bullet"/>
+      <w:lvlText w:val=""/>
+      <w:lvlJc w:val="left"/>
+      <w:pPr>
+        <w:ind w:left="5040" w:hanging="360"/>
+      </w:pPr>
+      <w:rPr>
+        <w:rFonts w:ascii="Symbol" w:hAnsi="Symbol" w:hint="default"/>
+      </w:rPr>
+    </w:lvl>
+    <w:lvl w:ilvl="7" w:tplc="04090003" w:tentative="1">
+      <w:start w:val="1"/>
+      <w:numFmt w:val="bullet"/>
+      <w:lvlText w:val="o"/>
+      <w:lvlJc w:val="left"/>
+      <w:pPr>
+        <w:ind w:left="5760" w:hanging="360"/>
+      </w:pPr>
+      <w:rPr>
+        <w:rFonts w:ascii="Courier New" w:hAnsi="Courier New" w:cs="Courier New" w:hint="default"/>
+      </w:rPr>
+    </w:lvl>
+    <w:lvl w:ilvl="8" w:tplc="04090005" w:tentative="1">
+      <w:start w:val="1"/>
+      <w:numFmt w:val="bullet"/>
+      <w:lvlText w:val=""/>
+      <w:lvlJc w:val="left"/>
+      <w:pPr>
+        <w:ind w:left="6480" w:hanging="360"/>
+      </w:pPr>
+      <w:rPr>
+        <w:rFonts w:ascii="Wingdings" w:hAnsi="Wingdings" w:hint="default"/>
+      </w:rPr>
+    </w:lvl>
+  </w:abstractNum>
+  <w:num w:numId="1">
+    <w:abstractNumId w:val="0"/>
+  </w:num>
+</w:numbering>
 </file>
 
 <file path=word/styles.xml><?xml version="1.0" encoding="utf-8"?>
@@ -1552,6 +2639,22 @@
       <w:sz w:val="48"/>
       <w:szCs w:val="48"/>
     </w:rPr>
+  </w:style>
+  <w:style w:type="character" w:customStyle="1" w:styleId="apple-converted-space">
+    <w:name w:val="apple-converted-space"/>
+    <w:basedOn w:val="DefaultParagraphFont"/>
+    <w:rsid w:val="00DA4A58"/>
+  </w:style>
+  <w:style w:type="paragraph" w:styleId="ListParagraph">
+    <w:name w:val="List Paragraph"/>
+    <w:basedOn w:val="Normal"/>
+    <w:uiPriority w:val="34"/>
+    <w:qFormat/>
+    <w:rsid w:val="00514BEC"/>
+    <w:pPr>
+      <w:ind w:left="720"/>
+      <w:contextualSpacing/>
+    </w:pPr>
   </w:style>
 </w:styles>
 </file>
@@ -1800,6 +2903,22 @@
       <w:sz w:val="48"/>
       <w:szCs w:val="48"/>
     </w:rPr>
+  </w:style>
+  <w:style w:type="character" w:customStyle="1" w:styleId="apple-converted-space">
+    <w:name w:val="apple-converted-space"/>
+    <w:basedOn w:val="DefaultParagraphFont"/>
+    <w:rsid w:val="00DA4A58"/>
+  </w:style>
+  <w:style w:type="paragraph" w:styleId="ListParagraph">
+    <w:name w:val="List Paragraph"/>
+    <w:basedOn w:val="Normal"/>
+    <w:uiPriority w:val="34"/>
+    <w:qFormat/>
+    <w:rsid w:val="00514BEC"/>
+    <w:pPr>
+      <w:ind w:left="720"/>
+      <w:contextualSpacing/>
+    </w:pPr>
   </w:style>
 </w:styles>
 </file>

</xml_diff>

<commit_message>
2nd collaboration tool added to the report
</commit_message>
<xml_diff>
--- a/Reports/GilbertoReport/Report.docx
+++ b/Reports/GilbertoReport/Report.docx
@@ -1952,8 +1952,6 @@
           <w:shd w:val="clear" w:color="auto" w:fill="FFFFFF"/>
         </w:rPr>
       </w:pPr>
-      <w:bookmarkStart w:id="1" w:name="_GoBack"/>
-      <w:bookmarkEnd w:id="1"/>
     </w:p>
     <w:p>
       <w:pPr>
@@ -2687,6 +2685,437 @@
           <w:shd w:val="clear" w:color="auto" w:fill="FFFFFF"/>
         </w:rPr>
       </w:pPr>
+    </w:p>
+    <w:p>
+      <w:pPr>
+        <w:jc w:val="both"/>
+        <w:rPr>
+          <w:sz w:val="32"/>
+          <w:szCs w:val="32"/>
+        </w:rPr>
+      </w:pPr>
+    </w:p>
+    <w:p>
+      <w:pPr>
+        <w:jc w:val="both"/>
+        <w:rPr>
+          <w:sz w:val="32"/>
+          <w:szCs w:val="32"/>
+        </w:rPr>
+      </w:pPr>
+    </w:p>
+    <w:p>
+      <w:pPr>
+        <w:jc w:val="both"/>
+        <w:rPr>
+          <w:sz w:val="32"/>
+          <w:szCs w:val="32"/>
+        </w:rPr>
+      </w:pPr>
+    </w:p>
+    <w:p>
+      <w:pPr>
+        <w:jc w:val="center"/>
+        <w:rPr>
+          <w:b/>
+          <w:sz w:val="40"/>
+          <w:szCs w:val="40"/>
+          <w:u w:val="single"/>
+        </w:rPr>
+      </w:pPr>
+      <w:r>
+        <w:rPr>
+          <w:b/>
+          <w:sz w:val="40"/>
+          <w:szCs w:val="40"/>
+          <w:u w:val="single"/>
+        </w:rPr>
+        <w:t>TEAMWORK</w:t>
+      </w:r>
+    </w:p>
+    <w:p>
+      <w:pPr>
+        <w:jc w:val="center"/>
+        <w:rPr>
+          <w:b/>
+          <w:sz w:val="40"/>
+          <w:szCs w:val="40"/>
+          <w:u w:val="single"/>
+        </w:rPr>
+      </w:pPr>
+    </w:p>
+    <w:p>
+      <w:pPr>
+        <w:jc w:val="both"/>
+        <w:rPr>
+          <w:sz w:val="32"/>
+          <w:szCs w:val="32"/>
+        </w:rPr>
+      </w:pPr>
+      <w:r>
+        <w:rPr>
+          <w:sz w:val="32"/>
+          <w:szCs w:val="32"/>
+        </w:rPr>
+        <w:t>With teamwork projects your team can easily get  effenciatly, organized, and more productive, and because it is secure based in a cloud, you can work from anywhere and anytime.</w:t>
+      </w:r>
+    </w:p>
+    <w:p>
+      <w:pPr>
+        <w:jc w:val="both"/>
+        <w:rPr>
+          <w:sz w:val="32"/>
+          <w:szCs w:val="32"/>
+        </w:rPr>
+      </w:pPr>
+      <w:r>
+        <w:rPr>
+          <w:sz w:val="32"/>
+          <w:szCs w:val="32"/>
+        </w:rPr>
+        <w:t>Each projects have lots of features that can easily be turned on and off on whichever way you want. With the project set up, its time to invite members of the team to the project. That’s easily done within few clicks and the members added to this project will get an email notification about it. From there they can set their profile, password etc.</w:t>
+      </w:r>
+    </w:p>
+    <w:p>
+      <w:pPr>
+        <w:jc w:val="both"/>
+        <w:rPr>
+          <w:sz w:val="32"/>
+          <w:szCs w:val="32"/>
+        </w:rPr>
+      </w:pPr>
+      <w:r>
+        <w:rPr>
+          <w:sz w:val="32"/>
+          <w:szCs w:val="32"/>
+        </w:rPr>
+        <w:t>The administrator of the project can set up a bunch of rules for the members of this project team, then its time to organize the project structure using tasks list.</w:t>
+      </w:r>
+    </w:p>
+    <w:p>
+      <w:pPr>
+        <w:jc w:val="both"/>
+        <w:rPr>
+          <w:sz w:val="32"/>
+          <w:szCs w:val="32"/>
+        </w:rPr>
+      </w:pPr>
+      <w:r>
+        <w:rPr>
+          <w:sz w:val="32"/>
+          <w:szCs w:val="32"/>
+        </w:rPr>
+        <w:t>Teamwork allows to create a general task for everyone, or a task directed specifically for a member of the team, where there is an option for comments about the task, log time, estimated time, when it started and when it supposed to be finished.</w:t>
+      </w:r>
+    </w:p>
+    <w:p>
+      <w:pPr>
+        <w:jc w:val="both"/>
+        <w:rPr>
+          <w:sz w:val="32"/>
+          <w:szCs w:val="32"/>
+        </w:rPr>
+      </w:pPr>
+      <w:r>
+        <w:rPr>
+          <w:sz w:val="32"/>
+          <w:szCs w:val="32"/>
+        </w:rPr>
+        <w:t>The user can split the project in many sprints as well if it is a big project and get the breakdown of it much more organized. Once the task is complete and the time spent on it logged there is an option to mark that task as finished and it will be hidden. All the tasks on the screen are tasks that are still not completed and there is a option on the bottom of it sprint or the general tasks where you can see all the tasks completed. Also if you closed a task by mistake you can comeback to it and re-open again.</w:t>
+      </w:r>
+    </w:p>
+    <w:p>
+      <w:pPr>
+        <w:jc w:val="both"/>
+        <w:rPr>
+          <w:sz w:val="32"/>
+          <w:szCs w:val="32"/>
+        </w:rPr>
+      </w:pPr>
+      <w:r>
+        <w:rPr>
+          <w:sz w:val="32"/>
+          <w:szCs w:val="32"/>
+        </w:rPr>
+        <w:t>If a task is too big and it has many steps to be accomplished you can create that task and add as many sub-tasks nescessary as you need to finish that task. There is dependent tasks as well where one task cannot start until some other tasks are done. So basically the project can be super specified in anyway possible your team may need.</w:t>
+      </w:r>
+    </w:p>
+    <w:p>
+      <w:pPr>
+        <w:jc w:val="both"/>
+        <w:rPr>
+          <w:sz w:val="32"/>
+          <w:szCs w:val="32"/>
+        </w:rPr>
+      </w:pPr>
+      <w:r>
+        <w:rPr>
+          <w:sz w:val="32"/>
+          <w:szCs w:val="32"/>
+        </w:rPr>
+        <w:t>Teamwork comes with a Gantt chart feature where it is a bit more visual, and editable too, if you move stuff around the chart it will automatically change in the project as well.</w:t>
+      </w:r>
+    </w:p>
+    <w:p>
+      <w:pPr>
+        <w:jc w:val="both"/>
+        <w:rPr>
+          <w:sz w:val="32"/>
+          <w:szCs w:val="32"/>
+        </w:rPr>
+      </w:pPr>
+      <w:r>
+        <w:rPr>
+          <w:sz w:val="32"/>
+          <w:szCs w:val="32"/>
+        </w:rPr>
+        <w:t>It can be accessed by browser or IOS and adroid app, or even by email, there is a special list of commands that allows you to even log in time within a task by email.</w:t>
+      </w:r>
+    </w:p>
+    <w:p>
+      <w:pPr>
+        <w:jc w:val="both"/>
+        <w:rPr>
+          <w:sz w:val="32"/>
+          <w:szCs w:val="32"/>
+        </w:rPr>
+      </w:pPr>
+      <w:r>
+        <w:rPr>
+          <w:sz w:val="32"/>
+          <w:szCs w:val="32"/>
+        </w:rPr>
+        <w:t>There are many more features in teamwork such as attach files to the project, milestones, risks, calendar etc. Teamwork is a powerfull tool that helps the users to manage on very specific details step by step of your project from start to finish.</w:t>
+      </w:r>
+    </w:p>
+    <w:p>
+      <w:pPr>
+        <w:jc w:val="both"/>
+        <w:rPr>
+          <w:sz w:val="32"/>
+          <w:szCs w:val="32"/>
+        </w:rPr>
+      </w:pPr>
+    </w:p>
+    <w:p>
+      <w:pPr>
+        <w:jc w:val="center"/>
+        <w:rPr>
+          <w:b/>
+          <w:sz w:val="40"/>
+          <w:szCs w:val="40"/>
+          <w:u w:val="single"/>
+        </w:rPr>
+      </w:pPr>
+      <w:r>
+        <w:rPr>
+          <w:b/>
+          <w:sz w:val="40"/>
+          <w:szCs w:val="40"/>
+          <w:u w:val="single"/>
+        </w:rPr>
+        <w:t>COSTS</w:t>
+      </w:r>
+      <w:bookmarkStart w:id="1" w:name="_GoBack"/>
+      <w:bookmarkEnd w:id="1"/>
+    </w:p>
+    <w:p>
+      <w:pPr>
+        <w:jc w:val="center"/>
+        <w:rPr>
+          <w:b/>
+          <w:sz w:val="40"/>
+          <w:szCs w:val="40"/>
+          <w:u w:val="single"/>
+        </w:rPr>
+      </w:pPr>
+    </w:p>
+    <w:p>
+      <w:pPr>
+        <w:jc w:val="both"/>
+        <w:rPr>
+          <w:b/>
+          <w:sz w:val="40"/>
+          <w:szCs w:val="40"/>
+        </w:rPr>
+      </w:pPr>
+      <w:r>
+        <w:rPr>
+          <w:b/>
+          <w:sz w:val="36"/>
+          <w:szCs w:val="36"/>
+        </w:rPr>
+        <w:t>Business</w:t>
+      </w:r>
+      <w:r>
+        <w:rPr>
+          <w:b/>
+          <w:sz w:val="36"/>
+          <w:szCs w:val="36"/>
+        </w:rPr>
+        <w:t xml:space="preserve"> ($249 per month)</w:t>
+      </w:r>
+      <w:r>
+        <w:rPr>
+          <w:b/>
+          <w:sz w:val="36"/>
+          <w:szCs w:val="36"/>
+        </w:rPr>
+        <w:t>:</w:t>
+      </w:r>
+      <w:r>
+        <w:rPr>
+          <w:b/>
+          <w:sz w:val="40"/>
+          <w:szCs w:val="40"/>
+        </w:rPr>
+        <w:t xml:space="preserve"> </w:t>
+      </w:r>
+    </w:p>
+    <w:p>
+      <w:pPr>
+        <w:jc w:val="both"/>
+        <w:rPr>
+          <w:sz w:val="32"/>
+          <w:szCs w:val="32"/>
+        </w:rPr>
+      </w:pPr>
+      <w:r>
+        <w:rPr>
+          <w:sz w:val="32"/>
+          <w:szCs w:val="32"/>
+        </w:rPr>
+        <w:t>Unlimited users, up to 500 projects and 400GB space.</w:t>
+      </w:r>
+    </w:p>
+    <w:p>
+      <w:pPr>
+        <w:jc w:val="both"/>
+        <w:rPr>
+          <w:sz w:val="32"/>
+          <w:szCs w:val="32"/>
+        </w:rPr>
+      </w:pPr>
+    </w:p>
+    <w:p>
+      <w:pPr>
+        <w:jc w:val="both"/>
+        <w:rPr>
+          <w:b/>
+          <w:sz w:val="36"/>
+          <w:szCs w:val="36"/>
+        </w:rPr>
+      </w:pPr>
+      <w:r>
+        <w:rPr>
+          <w:b/>
+          <w:sz w:val="36"/>
+          <w:szCs w:val="36"/>
+        </w:rPr>
+        <w:t>Professional ($149 per month):</w:t>
+      </w:r>
+    </w:p>
+    <w:p>
+      <w:pPr>
+        <w:jc w:val="both"/>
+        <w:rPr>
+          <w:sz w:val="32"/>
+          <w:szCs w:val="32"/>
+        </w:rPr>
+      </w:pPr>
+      <w:r>
+        <w:rPr>
+          <w:sz w:val="32"/>
+          <w:szCs w:val="32"/>
+        </w:rPr>
+        <w:t>Unlimited users, up to 200 projects and 100GB space.</w:t>
+      </w:r>
+    </w:p>
+    <w:p>
+      <w:pPr>
+        <w:jc w:val="both"/>
+        <w:rPr>
+          <w:sz w:val="32"/>
+          <w:szCs w:val="32"/>
+        </w:rPr>
+      </w:pPr>
+    </w:p>
+    <w:p>
+      <w:pPr>
+        <w:jc w:val="both"/>
+        <w:rPr>
+          <w:b/>
+          <w:sz w:val="36"/>
+          <w:szCs w:val="36"/>
+        </w:rPr>
+      </w:pPr>
+      <w:r>
+        <w:rPr>
+          <w:b/>
+          <w:sz w:val="36"/>
+          <w:szCs w:val="36"/>
+        </w:rPr>
+        <w:t>Small Office ($49 per month):</w:t>
+      </w:r>
+    </w:p>
+    <w:p>
+      <w:pPr>
+        <w:jc w:val="both"/>
+        <w:rPr>
+          <w:sz w:val="32"/>
+          <w:szCs w:val="32"/>
+        </w:rPr>
+      </w:pPr>
+      <w:r>
+        <w:rPr>
+          <w:sz w:val="32"/>
+          <w:szCs w:val="32"/>
+        </w:rPr>
+        <w:t>Unlimited users, up to 40 pojects and 20GB space.</w:t>
+      </w:r>
+    </w:p>
+    <w:p>
+      <w:pPr>
+        <w:jc w:val="both"/>
+        <w:rPr>
+          <w:sz w:val="32"/>
+          <w:szCs w:val="32"/>
+        </w:rPr>
+      </w:pPr>
+    </w:p>
+    <w:p>
+      <w:pPr>
+        <w:jc w:val="both"/>
+        <w:rPr>
+          <w:b/>
+          <w:sz w:val="36"/>
+          <w:szCs w:val="36"/>
+        </w:rPr>
+      </w:pPr>
+      <w:r>
+        <w:rPr>
+          <w:b/>
+          <w:sz w:val="36"/>
+          <w:szCs w:val="36"/>
+        </w:rPr>
+        <w:t>Enterprise(Charged per user, needs to contact the company):</w:t>
+      </w:r>
+    </w:p>
+    <w:p>
+      <w:pPr>
+        <w:jc w:val="both"/>
+        <w:rPr>
+          <w:sz w:val="32"/>
+          <w:szCs w:val="32"/>
+        </w:rPr>
+      </w:pPr>
+      <w:r>
+        <w:rPr>
+          <w:sz w:val="32"/>
+          <w:szCs w:val="32"/>
+        </w:rPr>
+        <w:t>Enterprise-grade security, corporate account manager, single sign-on(SSO), Unlimited users &amp; projects, 500GB+and Enterprise API.</w:t>
+      </w:r>
     </w:p>
     <w:p>
       <w:pPr>

</xml_diff>

<commit_message>
3rd collaborative tool added-Basecamp
Informations about basecamp the 3rd collaborative tool
</commit_message>
<xml_diff>
--- a/Reports/GilbertoReport/Report.docx
+++ b/Reports/GilbertoReport/Report.docx
@@ -2712,6 +2712,215 @@
           <w:szCs w:val="32"/>
         </w:rPr>
       </w:pPr>
+      <w:r>
+        <w:rPr>
+          <w:noProof/>
+          <w:sz w:val="32"/>
+          <w:szCs w:val="32"/>
+          <w:lang w:val="en-US"/>
+        </w:rPr>
+        <w:drawing>
+          <wp:inline distT="0" distB="0" distL="0" distR="0" wp14:anchorId="5B4E61A2" wp14:editId="3BF795C6">
+            <wp:extent cx="4838700" cy="1676400"/>
+            <wp:effectExtent l="0" t="0" r="12700" b="0"/>
+            <wp:docPr id="3" name="Picture 3" descr="Macintosh HD:Users:gilbertocaobianco:Downloads:download.png"/>
+            <wp:cNvGraphicFramePr>
+              <a:graphicFrameLocks xmlns:a="http://schemas.openxmlformats.org/drawingml/2006/main" noChangeAspect="1"/>
+            </wp:cNvGraphicFramePr>
+            <a:graphic xmlns:a="http://schemas.openxmlformats.org/drawingml/2006/main">
+              <a:graphicData uri="http://schemas.openxmlformats.org/drawingml/2006/picture">
+                <pic:pic xmlns:pic="http://schemas.openxmlformats.org/drawingml/2006/picture">
+                  <pic:nvPicPr>
+                    <pic:cNvPr id="0" name="Picture 1" descr="Macintosh HD:Users:gilbertocaobianco:Downloads:download.png"/>
+                    <pic:cNvPicPr>
+                      <a:picLocks noChangeAspect="1" noChangeArrowheads="1"/>
+                    </pic:cNvPicPr>
+                  </pic:nvPicPr>
+                  <pic:blipFill>
+                    <a:blip r:embed="rId8">
+                      <a:extLst>
+                        <a:ext uri="{28A0092B-C50C-407E-A947-70E740481C1C}">
+                          <a14:useLocalDpi xmlns:a14="http://schemas.microsoft.com/office/drawing/2010/main" val="0"/>
+                        </a:ext>
+                      </a:extLst>
+                    </a:blip>
+                    <a:srcRect/>
+                    <a:stretch>
+                      <a:fillRect/>
+                    </a:stretch>
+                  </pic:blipFill>
+                  <pic:spPr bwMode="auto">
+                    <a:xfrm>
+                      <a:off x="0" y="0"/>
+                      <a:ext cx="4838700" cy="1676400"/>
+                    </a:xfrm>
+                    <a:prstGeom prst="rect">
+                      <a:avLst/>
+                    </a:prstGeom>
+                    <a:noFill/>
+                    <a:ln>
+                      <a:noFill/>
+                    </a:ln>
+                  </pic:spPr>
+                </pic:pic>
+              </a:graphicData>
+            </a:graphic>
+          </wp:inline>
+        </w:drawing>
+      </w:r>
+    </w:p>
+    <w:p>
+      <w:pPr>
+        <w:jc w:val="both"/>
+        <w:rPr>
+          <w:sz w:val="32"/>
+          <w:szCs w:val="32"/>
+        </w:rPr>
+      </w:pPr>
+      <w:r>
+        <w:rPr>
+          <w:sz w:val="32"/>
+          <w:szCs w:val="32"/>
+        </w:rPr>
+        <w:t>With teamwork projects your team can easily get  effenciatly, organized, and more productive, and because it is secure based in a cloud, you can work from anywhere and anytime.</w:t>
+      </w:r>
+    </w:p>
+    <w:p>
+      <w:pPr>
+        <w:jc w:val="both"/>
+        <w:rPr>
+          <w:sz w:val="32"/>
+          <w:szCs w:val="32"/>
+        </w:rPr>
+      </w:pPr>
+      <w:r>
+        <w:rPr>
+          <w:sz w:val="32"/>
+          <w:szCs w:val="32"/>
+        </w:rPr>
+        <w:t>Each projects have lots of features that can easily be turned on and off on whichever way you want. With the project set up, its time to invite members of the team to the project. That’s easily done within few clicks and the members added to this project will get an email notification about it. From there they can set their profile, password etc.</w:t>
+      </w:r>
+    </w:p>
+    <w:p>
+      <w:pPr>
+        <w:jc w:val="both"/>
+        <w:rPr>
+          <w:sz w:val="32"/>
+          <w:szCs w:val="32"/>
+        </w:rPr>
+      </w:pPr>
+      <w:r>
+        <w:rPr>
+          <w:sz w:val="32"/>
+          <w:szCs w:val="32"/>
+        </w:rPr>
+        <w:t>The administrator of the project can set up a bunch of rules for the members of this project team, then its time to organize the project structure using tasks list.</w:t>
+      </w:r>
+    </w:p>
+    <w:p>
+      <w:pPr>
+        <w:jc w:val="both"/>
+        <w:rPr>
+          <w:sz w:val="32"/>
+          <w:szCs w:val="32"/>
+        </w:rPr>
+      </w:pPr>
+      <w:r>
+        <w:rPr>
+          <w:sz w:val="32"/>
+          <w:szCs w:val="32"/>
+        </w:rPr>
+        <w:t>Teamwork allows to create a general task for everyone, or a task directed specifically for a member of the team, where there is an option for comments about the task, log time, estimated time, when it started and when it supposed to be finished.</w:t>
+      </w:r>
+    </w:p>
+    <w:p>
+      <w:pPr>
+        <w:jc w:val="both"/>
+        <w:rPr>
+          <w:sz w:val="32"/>
+          <w:szCs w:val="32"/>
+        </w:rPr>
+      </w:pPr>
+      <w:r>
+        <w:rPr>
+          <w:sz w:val="32"/>
+          <w:szCs w:val="32"/>
+        </w:rPr>
+        <w:t>The user can split the project in many sprints as well if it is a big project and get the breakdown of it much more organized. Once the task is complete and the time spent on it logged there is an option to mark that task as finished and it will be hidden. All the tasks on the screen are tasks that are still not completed and there is a option on the bottom of it sprint or the general tasks where you can see all the tasks completed. Also if you closed a task by mistake you can comeback to it and re-open again.</w:t>
+      </w:r>
+    </w:p>
+    <w:p>
+      <w:pPr>
+        <w:jc w:val="both"/>
+        <w:rPr>
+          <w:sz w:val="32"/>
+          <w:szCs w:val="32"/>
+        </w:rPr>
+      </w:pPr>
+      <w:r>
+        <w:rPr>
+          <w:sz w:val="32"/>
+          <w:szCs w:val="32"/>
+        </w:rPr>
+        <w:t>If a task is too big and it has many steps to be accomplished you can create that task and add as many sub-tasks nescessary as you need to finish that task. There is dependent tasks as well where one task cannot start until some other tasks are done. So basically the project can be super specified in anyway possible your team may need.</w:t>
+      </w:r>
+    </w:p>
+    <w:p>
+      <w:pPr>
+        <w:jc w:val="both"/>
+        <w:rPr>
+          <w:sz w:val="32"/>
+          <w:szCs w:val="32"/>
+        </w:rPr>
+      </w:pPr>
+      <w:r>
+        <w:rPr>
+          <w:sz w:val="32"/>
+          <w:szCs w:val="32"/>
+        </w:rPr>
+        <w:t>Teamwork comes with a Gantt chart feature where it is a bit more visual, and editable too, if you move stuff around the chart it will automatically change in the project as well.</w:t>
+      </w:r>
+    </w:p>
+    <w:p>
+      <w:pPr>
+        <w:jc w:val="both"/>
+        <w:rPr>
+          <w:sz w:val="32"/>
+          <w:szCs w:val="32"/>
+        </w:rPr>
+      </w:pPr>
+      <w:r>
+        <w:rPr>
+          <w:sz w:val="32"/>
+          <w:szCs w:val="32"/>
+        </w:rPr>
+        <w:t>It can be accessed by browser or IOS and adroid app, or even by email, there is a special list of commands that allows you to even log in time within a task by email.</w:t>
+      </w:r>
+    </w:p>
+    <w:p>
+      <w:pPr>
+        <w:jc w:val="both"/>
+        <w:rPr>
+          <w:sz w:val="32"/>
+          <w:szCs w:val="32"/>
+        </w:rPr>
+      </w:pPr>
+      <w:r>
+        <w:rPr>
+          <w:sz w:val="32"/>
+          <w:szCs w:val="32"/>
+        </w:rPr>
+        <w:t>There are many more features in teamwork such as attach files to the project, milestones, risks, calendar etc. Teamwork is a powerfull tool that helps the users to manage on very specific details step by step of your project from start to finish.</w:t>
+      </w:r>
+    </w:p>
+    <w:p>
+      <w:pPr>
+        <w:jc w:val="both"/>
+        <w:rPr>
+          <w:sz w:val="32"/>
+          <w:szCs w:val="32"/>
+        </w:rPr>
+      </w:pPr>
     </w:p>
     <w:p>
       <w:pPr>
@@ -2730,7 +2939,7 @@
           <w:szCs w:val="40"/>
           <w:u w:val="single"/>
         </w:rPr>
-        <w:t>TEAMWORK</w:t>
+        <w:t>COSTS</w:t>
       </w:r>
     </w:p>
     <w:p>
@@ -2748,144 +2957,270 @@
       <w:pPr>
         <w:jc w:val="both"/>
         <w:rPr>
-          <w:sz w:val="32"/>
-          <w:szCs w:val="32"/>
-        </w:rPr>
-      </w:pPr>
-      <w:r>
-        <w:rPr>
-          <w:sz w:val="32"/>
-          <w:szCs w:val="32"/>
-        </w:rPr>
-        <w:t>With teamwork projects your team can easily get  effenciatly, organized, and more productive, and because it is secure based in a cloud, you can work from anywhere and anytime.</w:t>
-      </w:r>
-    </w:p>
-    <w:p>
-      <w:pPr>
-        <w:jc w:val="both"/>
-        <w:rPr>
-          <w:sz w:val="32"/>
-          <w:szCs w:val="32"/>
-        </w:rPr>
-      </w:pPr>
-      <w:r>
-        <w:rPr>
-          <w:sz w:val="32"/>
-          <w:szCs w:val="32"/>
-        </w:rPr>
-        <w:t>Each projects have lots of features that can easily be turned on and off on whichever way you want. With the project set up, its time to invite members of the team to the project. That’s easily done within few clicks and the members added to this project will get an email notification about it. From there they can set their profile, password etc.</w:t>
-      </w:r>
-    </w:p>
-    <w:p>
-      <w:pPr>
-        <w:jc w:val="both"/>
-        <w:rPr>
-          <w:sz w:val="32"/>
-          <w:szCs w:val="32"/>
-        </w:rPr>
-      </w:pPr>
-      <w:r>
-        <w:rPr>
-          <w:sz w:val="32"/>
-          <w:szCs w:val="32"/>
-        </w:rPr>
-        <w:t>The administrator of the project can set up a bunch of rules for the members of this project team, then its time to organize the project structure using tasks list.</w:t>
-      </w:r>
-    </w:p>
-    <w:p>
-      <w:pPr>
-        <w:jc w:val="both"/>
-        <w:rPr>
-          <w:sz w:val="32"/>
-          <w:szCs w:val="32"/>
-        </w:rPr>
-      </w:pPr>
-      <w:r>
-        <w:rPr>
-          <w:sz w:val="32"/>
-          <w:szCs w:val="32"/>
-        </w:rPr>
-        <w:t>Teamwork allows to create a general task for everyone, or a task directed specifically for a member of the team, where there is an option for comments about the task, log time, estimated time, when it started and when it supposed to be finished.</w:t>
-      </w:r>
-    </w:p>
-    <w:p>
-      <w:pPr>
-        <w:jc w:val="both"/>
-        <w:rPr>
-          <w:sz w:val="32"/>
-          <w:szCs w:val="32"/>
-        </w:rPr>
-      </w:pPr>
-      <w:r>
-        <w:rPr>
-          <w:sz w:val="32"/>
-          <w:szCs w:val="32"/>
-        </w:rPr>
-        <w:t>The user can split the project in many sprints as well if it is a big project and get the breakdown of it much more organized. Once the task is complete and the time spent on it logged there is an option to mark that task as finished and it will be hidden. All the tasks on the screen are tasks that are still not completed and there is a option on the bottom of it sprint or the general tasks where you can see all the tasks completed. Also if you closed a task by mistake you can comeback to it and re-open again.</w:t>
-      </w:r>
-    </w:p>
-    <w:p>
-      <w:pPr>
-        <w:jc w:val="both"/>
-        <w:rPr>
-          <w:sz w:val="32"/>
-          <w:szCs w:val="32"/>
-        </w:rPr>
-      </w:pPr>
-      <w:r>
-        <w:rPr>
-          <w:sz w:val="32"/>
-          <w:szCs w:val="32"/>
-        </w:rPr>
-        <w:t>If a task is too big and it has many steps to be accomplished you can create that task and add as many sub-tasks nescessary as you need to finish that task. There is dependent tasks as well where one task cannot start until some other tasks are done. So basically the project can be super specified in anyway possible your team may need.</w:t>
-      </w:r>
-    </w:p>
-    <w:p>
-      <w:pPr>
-        <w:jc w:val="both"/>
-        <w:rPr>
-          <w:sz w:val="32"/>
-          <w:szCs w:val="32"/>
-        </w:rPr>
-      </w:pPr>
-      <w:r>
-        <w:rPr>
-          <w:sz w:val="32"/>
-          <w:szCs w:val="32"/>
-        </w:rPr>
-        <w:t>Teamwork comes with a Gantt chart feature where it is a bit more visual, and editable too, if you move stuff around the chart it will automatically change in the project as well.</w:t>
-      </w:r>
-    </w:p>
-    <w:p>
-      <w:pPr>
-        <w:jc w:val="both"/>
-        <w:rPr>
-          <w:sz w:val="32"/>
-          <w:szCs w:val="32"/>
-        </w:rPr>
-      </w:pPr>
-      <w:r>
-        <w:rPr>
-          <w:sz w:val="32"/>
-          <w:szCs w:val="32"/>
-        </w:rPr>
-        <w:t>It can be accessed by browser or IOS and adroid app, or even by email, there is a special list of commands that allows you to even log in time within a task by email.</w:t>
-      </w:r>
-    </w:p>
-    <w:p>
-      <w:pPr>
-        <w:jc w:val="both"/>
-        <w:rPr>
-          <w:sz w:val="32"/>
-          <w:szCs w:val="32"/>
-        </w:rPr>
-      </w:pPr>
-      <w:r>
-        <w:rPr>
-          <w:sz w:val="32"/>
-          <w:szCs w:val="32"/>
-        </w:rPr>
-        <w:t>There are many more features in teamwork such as attach files to the project, milestones, risks, calendar etc. Teamwork is a powerfull tool that helps the users to manage on very specific details step by step of your project from start to finish.</w:t>
+          <w:b/>
+          <w:sz w:val="40"/>
+          <w:szCs w:val="40"/>
+        </w:rPr>
+      </w:pPr>
+      <w:r>
+        <w:rPr>
+          <w:b/>
+          <w:sz w:val="36"/>
+          <w:szCs w:val="36"/>
+        </w:rPr>
+        <w:t>Business</w:t>
+      </w:r>
+      <w:r>
+        <w:rPr>
+          <w:b/>
+          <w:sz w:val="36"/>
+          <w:szCs w:val="36"/>
+        </w:rPr>
+        <w:t xml:space="preserve"> ($249 per month)</w:t>
+      </w:r>
+      <w:r>
+        <w:rPr>
+          <w:b/>
+          <w:sz w:val="36"/>
+          <w:szCs w:val="36"/>
+        </w:rPr>
+        <w:t>:</w:t>
+      </w:r>
+      <w:r>
+        <w:rPr>
+          <w:b/>
+          <w:sz w:val="40"/>
+          <w:szCs w:val="40"/>
+        </w:rPr>
+        <w:t xml:space="preserve"> </w:t>
+      </w:r>
+    </w:p>
+    <w:p>
+      <w:pPr>
+        <w:jc w:val="both"/>
+        <w:rPr>
+          <w:sz w:val="32"/>
+          <w:szCs w:val="32"/>
+        </w:rPr>
+      </w:pPr>
+      <w:r>
+        <w:rPr>
+          <w:sz w:val="32"/>
+          <w:szCs w:val="32"/>
+        </w:rPr>
+        <w:t>Unlimited users, up to 500 projects and 400GB space.</w:t>
+      </w:r>
+    </w:p>
+    <w:p>
+      <w:pPr>
+        <w:jc w:val="both"/>
+        <w:rPr>
+          <w:sz w:val="32"/>
+          <w:szCs w:val="32"/>
+        </w:rPr>
+      </w:pPr>
+    </w:p>
+    <w:p>
+      <w:pPr>
+        <w:jc w:val="both"/>
+        <w:rPr>
+          <w:b/>
+          <w:sz w:val="36"/>
+          <w:szCs w:val="36"/>
+        </w:rPr>
+      </w:pPr>
+      <w:r>
+        <w:rPr>
+          <w:b/>
+          <w:sz w:val="36"/>
+          <w:szCs w:val="36"/>
+        </w:rPr>
+        <w:t>Professional ($149 per month):</w:t>
+      </w:r>
+    </w:p>
+    <w:p>
+      <w:pPr>
+        <w:jc w:val="both"/>
+        <w:rPr>
+          <w:sz w:val="32"/>
+          <w:szCs w:val="32"/>
+        </w:rPr>
+      </w:pPr>
+      <w:r>
+        <w:rPr>
+          <w:sz w:val="32"/>
+          <w:szCs w:val="32"/>
+        </w:rPr>
+        <w:t>Unlimited users, up to 200 projects and 100GB space.</w:t>
+      </w:r>
+    </w:p>
+    <w:p>
+      <w:pPr>
+        <w:jc w:val="both"/>
+        <w:rPr>
+          <w:sz w:val="32"/>
+          <w:szCs w:val="32"/>
+        </w:rPr>
+      </w:pPr>
+    </w:p>
+    <w:p>
+      <w:pPr>
+        <w:jc w:val="both"/>
+        <w:rPr>
+          <w:b/>
+          <w:sz w:val="36"/>
+          <w:szCs w:val="36"/>
+        </w:rPr>
+      </w:pPr>
+      <w:r>
+        <w:rPr>
+          <w:b/>
+          <w:sz w:val="36"/>
+          <w:szCs w:val="36"/>
+        </w:rPr>
+        <w:t>Small Office ($49 per month):</w:t>
+      </w:r>
+    </w:p>
+    <w:p>
+      <w:pPr>
+        <w:jc w:val="both"/>
+        <w:rPr>
+          <w:sz w:val="32"/>
+          <w:szCs w:val="32"/>
+        </w:rPr>
+      </w:pPr>
+      <w:r>
+        <w:rPr>
+          <w:sz w:val="32"/>
+          <w:szCs w:val="32"/>
+        </w:rPr>
+        <w:t>Unlimited users, up to 40 pojects and 20GB space.</w:t>
+      </w:r>
+    </w:p>
+    <w:p>
+      <w:pPr>
+        <w:jc w:val="both"/>
+        <w:rPr>
+          <w:sz w:val="32"/>
+          <w:szCs w:val="32"/>
+        </w:rPr>
+      </w:pPr>
+    </w:p>
+    <w:p>
+      <w:pPr>
+        <w:jc w:val="both"/>
+        <w:rPr>
+          <w:b/>
+          <w:sz w:val="36"/>
+          <w:szCs w:val="36"/>
+        </w:rPr>
+      </w:pPr>
+      <w:r>
+        <w:rPr>
+          <w:b/>
+          <w:sz w:val="36"/>
+          <w:szCs w:val="36"/>
+        </w:rPr>
+        <w:t>Enterprise(Charged per user, needs to contact the company):</w:t>
+      </w:r>
+    </w:p>
+    <w:p>
+      <w:pPr>
+        <w:jc w:val="both"/>
+        <w:rPr>
+          <w:sz w:val="32"/>
+          <w:szCs w:val="32"/>
+        </w:rPr>
+      </w:pPr>
+      <w:r>
+        <w:rPr>
+          <w:sz w:val="32"/>
+          <w:szCs w:val="32"/>
+        </w:rPr>
+        <w:t>Enterprise-grade security, corporate account manager, single sign-on(SSO), Unlimited users &amp; projects, 500GB+and Enterprise API.</w:t>
+      </w:r>
+    </w:p>
+    <w:p>
+      <w:pPr>
+        <w:jc w:val="both"/>
+        <w:rPr>
+          <w:sz w:val="32"/>
+          <w:szCs w:val="32"/>
+        </w:rPr>
+      </w:pPr>
+    </w:p>
+    <w:p>
+      <w:pPr>
+        <w:jc w:val="both"/>
+        <w:rPr>
+          <w:sz w:val="32"/>
+          <w:szCs w:val="32"/>
+        </w:rPr>
+      </w:pPr>
+    </w:p>
+    <w:p>
+      <w:pPr>
+        <w:jc w:val="both"/>
+        <w:rPr>
+          <w:sz w:val="32"/>
+          <w:szCs w:val="32"/>
+        </w:rPr>
+      </w:pPr>
+      <w:r>
+        <w:rPr>
+          <w:noProof/>
+          <w:sz w:val="32"/>
+          <w:szCs w:val="32"/>
+          <w:lang w:val="en-US"/>
+        </w:rPr>
+        <w:drawing>
+          <wp:inline distT="0" distB="0" distL="0" distR="0" wp14:anchorId="11494B4F" wp14:editId="1D101718">
+            <wp:extent cx="5334000" cy="1219200"/>
+            <wp:effectExtent l="0" t="0" r="0" b="0"/>
+            <wp:docPr id="4" name="Picture 4" descr="Macintosh HD:Users:gilbertocaobianco:Downloads:download (1).png"/>
+            <wp:cNvGraphicFramePr>
+              <a:graphicFrameLocks xmlns:a="http://schemas.openxmlformats.org/drawingml/2006/main" noChangeAspect="1"/>
+            </wp:cNvGraphicFramePr>
+            <a:graphic xmlns:a="http://schemas.openxmlformats.org/drawingml/2006/main">
+              <a:graphicData uri="http://schemas.openxmlformats.org/drawingml/2006/picture">
+                <pic:pic xmlns:pic="http://schemas.openxmlformats.org/drawingml/2006/picture">
+                  <pic:nvPicPr>
+                    <pic:cNvPr id="0" name="Picture 1" descr="Macintosh HD:Users:gilbertocaobianco:Downloads:download (1).png"/>
+                    <pic:cNvPicPr>
+                      <a:picLocks noChangeAspect="1" noChangeArrowheads="1"/>
+                    </pic:cNvPicPr>
+                  </pic:nvPicPr>
+                  <pic:blipFill>
+                    <a:blip r:embed="rId9">
+                      <a:extLst>
+                        <a:ext uri="{28A0092B-C50C-407E-A947-70E740481C1C}">
+                          <a14:useLocalDpi xmlns:a14="http://schemas.microsoft.com/office/drawing/2010/main" val="0"/>
+                        </a:ext>
+                      </a:extLst>
+                    </a:blip>
+                    <a:srcRect/>
+                    <a:stretch>
+                      <a:fillRect/>
+                    </a:stretch>
+                  </pic:blipFill>
+                  <pic:spPr bwMode="auto">
+                    <a:xfrm>
+                      <a:off x="0" y="0"/>
+                      <a:ext cx="5334000" cy="1219200"/>
+                    </a:xfrm>
+                    <a:prstGeom prst="rect">
+                      <a:avLst/>
+                    </a:prstGeom>
+                    <a:noFill/>
+                    <a:ln>
+                      <a:noFill/>
+                    </a:ln>
+                  </pic:spPr>
+                </pic:pic>
+              </a:graphicData>
+            </a:graphic>
+          </wp:inline>
+        </w:drawing>
       </w:r>
     </w:p>
     <w:p>
@@ -2907,231 +3242,306 @@
           <w:u w:val="single"/>
         </w:rPr>
       </w:pPr>
-      <w:r>
+    </w:p>
+    <w:p>
+      <w:pPr>
+        <w:jc w:val="both"/>
+        <w:rPr>
+          <w:sz w:val="32"/>
+          <w:szCs w:val="32"/>
+          <w:u w:val="single"/>
+        </w:rPr>
+      </w:pPr>
+    </w:p>
+    <w:p>
+      <w:pPr>
+        <w:jc w:val="both"/>
+        <w:rPr>
+          <w:sz w:val="32"/>
+          <w:szCs w:val="32"/>
+        </w:rPr>
+      </w:pPr>
+      <w:r>
+        <w:rPr>
+          <w:sz w:val="32"/>
+          <w:szCs w:val="32"/>
+        </w:rPr>
+        <w:t>Basecamp is a collaborative tool created to organize</w:t>
+      </w:r>
+      <w:r>
+        <w:rPr>
+          <w:sz w:val="32"/>
+          <w:szCs w:val="32"/>
+        </w:rPr>
+        <w:t xml:space="preserve"> projects, internal communications, and client work all in one place, so you have everything all together in one “central of truth”.</w:t>
+      </w:r>
+    </w:p>
+    <w:p>
+      <w:pPr>
+        <w:jc w:val="both"/>
+        <w:rPr>
+          <w:sz w:val="32"/>
+          <w:szCs w:val="32"/>
+        </w:rPr>
+      </w:pPr>
+      <w:r>
+        <w:rPr>
+          <w:sz w:val="32"/>
+          <w:szCs w:val="32"/>
+        </w:rPr>
+        <w:t>Organizing projects, sharing files, and communication among the people involved in a certain project isn’t enough for Basecamp, this tool is trying to go further. Every person involved in this project will see same home screen, and it starts with the messaging board, where everybody can update their status about what they are working on.</w:t>
+      </w:r>
+    </w:p>
+    <w:p>
+      <w:pPr>
+        <w:jc w:val="both"/>
+        <w:rPr>
+          <w:sz w:val="32"/>
+          <w:szCs w:val="32"/>
+        </w:rPr>
+      </w:pPr>
+      <w:r>
+        <w:rPr>
+          <w:sz w:val="32"/>
+          <w:szCs w:val="32"/>
+        </w:rPr>
+        <w:t>All the messages are separated by status, where everybody can comment on other team members status, and the general conversation is available for everyone in the project.</w:t>
+      </w:r>
+    </w:p>
+    <w:p>
+      <w:pPr>
+        <w:jc w:val="both"/>
+        <w:rPr>
+          <w:sz w:val="32"/>
+          <w:szCs w:val="32"/>
+        </w:rPr>
+      </w:pPr>
+      <w:r>
+        <w:rPr>
+          <w:sz w:val="32"/>
+          <w:szCs w:val="32"/>
+        </w:rPr>
+        <w:t>Next step is the to-dos, where it is possible to assign a specific task to a specific team member, the status of this task have many different options of status, like in progress, finished etc. All tasks comes with an option to set deadlines, when it started so the team can keep track of everything.</w:t>
+      </w:r>
+    </w:p>
+    <w:p>
+      <w:pPr>
+        <w:jc w:val="both"/>
+        <w:rPr>
+          <w:sz w:val="32"/>
+          <w:szCs w:val="32"/>
+        </w:rPr>
+      </w:pPr>
+      <w:r>
+        <w:rPr>
+          <w:sz w:val="32"/>
+          <w:szCs w:val="32"/>
+        </w:rPr>
+        <w:t>Also there is the Docs&amp;Files board where all the documentations or files nescessary to get through the project will be there.</w:t>
+      </w:r>
+    </w:p>
+    <w:p>
+      <w:pPr>
+        <w:jc w:val="both"/>
+        <w:rPr>
+          <w:sz w:val="32"/>
+          <w:szCs w:val="32"/>
+        </w:rPr>
+      </w:pPr>
+      <w:r>
+        <w:rPr>
+          <w:sz w:val="32"/>
+          <w:szCs w:val="32"/>
+        </w:rPr>
+        <w:t>Then finally we have the CampFire chat room which is a live chat for everyone with a question or anything about the project.</w:t>
+      </w:r>
+    </w:p>
+    <w:p>
+      <w:pPr>
+        <w:jc w:val="both"/>
+        <w:rPr>
+          <w:sz w:val="32"/>
+          <w:szCs w:val="32"/>
+        </w:rPr>
+      </w:pPr>
+      <w:r>
+        <w:rPr>
+          <w:sz w:val="32"/>
+          <w:szCs w:val="32"/>
+        </w:rPr>
+        <w:t xml:space="preserve">All projects are displayed in the home page of the company, but there is a space called BaseCamp HQ, in there we can see a general information about important dates coming up, or a space called “What did  you work on today?” so everyone can update their work load whenever they have time. </w:t>
+      </w:r>
+      <w:r>
+        <w:rPr>
+          <w:sz w:val="32"/>
+          <w:szCs w:val="32"/>
+        </w:rPr>
+        <w:t xml:space="preserve"> When using this feature, once you update your status, everybody in the team automatically get a notification so everybody knows what you are working on at the moment avoiding confusion.</w:t>
+      </w:r>
+    </w:p>
+    <w:p>
+      <w:pPr>
+        <w:jc w:val="both"/>
+        <w:rPr>
+          <w:sz w:val="32"/>
+          <w:szCs w:val="32"/>
+        </w:rPr>
+      </w:pPr>
+      <w:r>
+        <w:rPr>
+          <w:sz w:val="32"/>
+          <w:szCs w:val="32"/>
+        </w:rPr>
+        <w:t>So instead of having stuff all over the place, Basecamp is trying to bring everything in one package that your company is working under one roof only, without have to use many tools integrated with one another.</w:t>
+      </w:r>
+    </w:p>
+    <w:p>
+      <w:pPr>
+        <w:jc w:val="both"/>
+        <w:rPr>
+          <w:sz w:val="32"/>
+          <w:szCs w:val="32"/>
+        </w:rPr>
+      </w:pPr>
+    </w:p>
+    <w:p>
+      <w:pPr>
+        <w:jc w:val="center"/>
         <w:rPr>
           <w:b/>
           <w:sz w:val="40"/>
           <w:szCs w:val="40"/>
           <w:u w:val="single"/>
         </w:rPr>
-        <w:t>COSTS</w:t>
-      </w:r>
-      <w:bookmarkStart w:id="1" w:name="_GoBack"/>
-      <w:bookmarkEnd w:id="1"/>
-    </w:p>
-    <w:p>
-      <w:pPr>
-        <w:jc w:val="center"/>
+      </w:pPr>
+      <w:r>
         <w:rPr>
           <w:b/>
           <w:sz w:val="40"/>
           <w:szCs w:val="40"/>
           <w:u w:val="single"/>
         </w:rPr>
-      </w:pPr>
-    </w:p>
-    <w:p>
-      <w:pPr>
-        <w:jc w:val="both"/>
+        <w:t>COSTS</w:t>
+      </w:r>
+    </w:p>
+    <w:p>
+      <w:pPr>
+        <w:jc w:val="center"/>
         <w:rPr>
           <w:b/>
           <w:sz w:val="40"/>
           <w:szCs w:val="40"/>
-        </w:rPr>
-      </w:pPr>
-      <w:r>
+          <w:u w:val="single"/>
+        </w:rPr>
+      </w:pPr>
+    </w:p>
+    <w:p>
+      <w:pPr>
+        <w:jc w:val="both"/>
         <w:rPr>
           <w:b/>
           <w:sz w:val="36"/>
           <w:szCs w:val="36"/>
         </w:rPr>
-        <w:t>Business</w:t>
-      </w:r>
+      </w:pPr>
       <w:r>
         <w:rPr>
           <w:b/>
           <w:sz w:val="36"/>
           <w:szCs w:val="36"/>
         </w:rPr>
-        <w:t xml:space="preserve"> ($249 per month)</w:t>
-      </w:r>
-      <w:r>
+        <w:t>Free for students and teachers:</w:t>
+      </w:r>
+    </w:p>
+    <w:p>
+      <w:pPr>
+        <w:jc w:val="both"/>
+        <w:rPr>
+          <w:sz w:val="32"/>
+          <w:szCs w:val="32"/>
+        </w:rPr>
+      </w:pPr>
+      <w:r>
+        <w:rPr>
+          <w:sz w:val="32"/>
+          <w:szCs w:val="32"/>
+        </w:rPr>
+        <w:t>Unlimited users, unlimited projects.</w:t>
+      </w:r>
+    </w:p>
+    <w:p>
+      <w:pPr>
+        <w:jc w:val="both"/>
+        <w:rPr>
+          <w:sz w:val="32"/>
+          <w:szCs w:val="32"/>
+        </w:rPr>
+      </w:pPr>
+    </w:p>
+    <w:p>
+      <w:pPr>
+        <w:jc w:val="both"/>
         <w:rPr>
           <w:b/>
           <w:sz w:val="36"/>
           <w:szCs w:val="36"/>
         </w:rPr>
-        <w:t>:</w:t>
-      </w:r>
-      <w:r>
+      </w:pPr>
+      <w:r>
+        <w:rPr>
+          <w:b/>
+          <w:sz w:val="36"/>
+          <w:szCs w:val="36"/>
+        </w:rPr>
+        <w:t>Business($99 per month):</w:t>
+      </w:r>
+    </w:p>
+    <w:p>
+      <w:pPr>
+        <w:jc w:val="both"/>
+        <w:rPr>
+          <w:sz w:val="32"/>
+          <w:szCs w:val="32"/>
+        </w:rPr>
+      </w:pPr>
+      <w:r>
+        <w:rPr>
+          <w:sz w:val="32"/>
+          <w:szCs w:val="32"/>
+        </w:rPr>
+        <w:t>Flat fixed pricing, no fee per-users, Unlimited users, Unlimited projects.</w:t>
+      </w:r>
+      <w:bookmarkStart w:id="1" w:name="_GoBack"/>
+      <w:bookmarkEnd w:id="1"/>
+    </w:p>
+    <w:p>
+      <w:pPr>
+        <w:jc w:val="center"/>
         <w:rPr>
           <w:b/>
           <w:sz w:val="40"/>
           <w:szCs w:val="40"/>
-        </w:rPr>
-        <w:t xml:space="preserve"> </w:t>
-      </w:r>
-    </w:p>
-    <w:p>
-      <w:pPr>
-        <w:jc w:val="both"/>
-        <w:rPr>
-          <w:sz w:val="32"/>
-          <w:szCs w:val="32"/>
-        </w:rPr>
-      </w:pPr>
-      <w:r>
-        <w:rPr>
-          <w:sz w:val="32"/>
-          <w:szCs w:val="32"/>
-        </w:rPr>
-        <w:t>Unlimited users, up to 500 projects and 400GB space.</w:t>
-      </w:r>
-    </w:p>
-    <w:p>
-      <w:pPr>
-        <w:jc w:val="both"/>
-        <w:rPr>
-          <w:sz w:val="32"/>
-          <w:szCs w:val="32"/>
-        </w:rPr>
-      </w:pPr>
-    </w:p>
-    <w:p>
-      <w:pPr>
-        <w:jc w:val="both"/>
-        <w:rPr>
-          <w:b/>
-          <w:sz w:val="36"/>
-          <w:szCs w:val="36"/>
-        </w:rPr>
-      </w:pPr>
-      <w:r>
-        <w:rPr>
-          <w:b/>
-          <w:sz w:val="36"/>
-          <w:szCs w:val="36"/>
-        </w:rPr>
-        <w:t>Professional ($149 per month):</w:t>
-      </w:r>
-    </w:p>
-    <w:p>
-      <w:pPr>
-        <w:jc w:val="both"/>
-        <w:rPr>
-          <w:sz w:val="32"/>
-          <w:szCs w:val="32"/>
-        </w:rPr>
-      </w:pPr>
-      <w:r>
-        <w:rPr>
-          <w:sz w:val="32"/>
-          <w:szCs w:val="32"/>
-        </w:rPr>
-        <w:t>Unlimited users, up to 200 projects and 100GB space.</w:t>
-      </w:r>
-    </w:p>
-    <w:p>
-      <w:pPr>
-        <w:jc w:val="both"/>
-        <w:rPr>
-          <w:sz w:val="32"/>
-          <w:szCs w:val="32"/>
-        </w:rPr>
-      </w:pPr>
-    </w:p>
-    <w:p>
-      <w:pPr>
-        <w:jc w:val="both"/>
-        <w:rPr>
-          <w:b/>
-          <w:sz w:val="36"/>
-          <w:szCs w:val="36"/>
-        </w:rPr>
-      </w:pPr>
-      <w:r>
-        <w:rPr>
-          <w:b/>
-          <w:sz w:val="36"/>
-          <w:szCs w:val="36"/>
-        </w:rPr>
-        <w:t>Small Office ($49 per month):</w:t>
-      </w:r>
-    </w:p>
-    <w:p>
-      <w:pPr>
-        <w:jc w:val="both"/>
-        <w:rPr>
-          <w:sz w:val="32"/>
-          <w:szCs w:val="32"/>
-        </w:rPr>
-      </w:pPr>
-      <w:r>
-        <w:rPr>
-          <w:sz w:val="32"/>
-          <w:szCs w:val="32"/>
-        </w:rPr>
-        <w:t>Unlimited users, up to 40 pojects and 20GB space.</w:t>
-      </w:r>
-    </w:p>
-    <w:p>
-      <w:pPr>
-        <w:jc w:val="both"/>
-        <w:rPr>
-          <w:sz w:val="32"/>
-          <w:szCs w:val="32"/>
-        </w:rPr>
-      </w:pPr>
-    </w:p>
-    <w:p>
-      <w:pPr>
-        <w:jc w:val="both"/>
-        <w:rPr>
-          <w:b/>
-          <w:sz w:val="36"/>
-          <w:szCs w:val="36"/>
-        </w:rPr>
-      </w:pPr>
-      <w:r>
-        <w:rPr>
-          <w:b/>
-          <w:sz w:val="36"/>
-          <w:szCs w:val="36"/>
-        </w:rPr>
-        <w:t>Enterprise(Charged per user, needs to contact the company):</w:t>
-      </w:r>
-    </w:p>
-    <w:p>
-      <w:pPr>
-        <w:jc w:val="both"/>
-        <w:rPr>
-          <w:sz w:val="32"/>
-          <w:szCs w:val="32"/>
-        </w:rPr>
-      </w:pPr>
-      <w:r>
-        <w:rPr>
-          <w:sz w:val="32"/>
-          <w:szCs w:val="32"/>
-        </w:rPr>
-        <w:t>Enterprise-grade security, corporate account manager, single sign-on(SSO), Unlimited users &amp; projects, 500GB+and Enterprise API.</w:t>
-      </w:r>
-    </w:p>
-    <w:p>
-      <w:pPr>
-        <w:jc w:val="both"/>
-        <w:rPr>
-          <w:sz w:val="32"/>
-          <w:szCs w:val="32"/>
-        </w:rPr>
-      </w:pPr>
-    </w:p>
-    <w:p>
-      <w:pPr>
-        <w:jc w:val="both"/>
-        <w:rPr>
-          <w:sz w:val="32"/>
-          <w:szCs w:val="32"/>
+          <w:u w:val="single"/>
+        </w:rPr>
+      </w:pPr>
+    </w:p>
+    <w:p>
+      <w:pPr>
+        <w:jc w:val="both"/>
+        <w:rPr>
+          <w:sz w:val="32"/>
+          <w:szCs w:val="32"/>
+        </w:rPr>
+      </w:pPr>
+    </w:p>
+    <w:p>
+      <w:pPr>
+        <w:jc w:val="center"/>
+        <w:rPr>
+          <w:b/>
+          <w:sz w:val="40"/>
+          <w:szCs w:val="40"/>
+          <w:u w:val="single"/>
         </w:rPr>
       </w:pPr>
     </w:p>

</xml_diff>